<commit_message>
Documento de arquitetura (Pendências)
</commit_message>
<xml_diff>
--- a/Documentacao/Sprint_03/doc/Documento de Arquitetura.docx
+++ b/Documentacao/Sprint_03/doc/Documento de Arquitetura.docx
@@ -200,8 +200,18 @@
           <w:b/>
           <w:szCs w:val="24"/>
         </w:rPr>
-        <w:t>Rafael Soares Botazini</w:t>
-      </w:r>
+        <w:t xml:space="preserve">Rafael Soares </w:t>
+      </w:r>
+      <w:proofErr w:type="spellStart"/>
+      <w:r>
+        <w:rPr>
+          <w:rFonts w:cs="Arial"/>
+          <w:b/>
+          <w:szCs w:val="24"/>
+        </w:rPr>
+        <w:t>Botazini</w:t>
+      </w:r>
+      <w:proofErr w:type="spellEnd"/>
     </w:p>
     <w:p>
       <w:pPr>
@@ -214,13 +224,23 @@
           <w:szCs w:val="24"/>
         </w:rPr>
       </w:pPr>
+      <w:proofErr w:type="spellStart"/>
       <w:r>
         <w:rPr>
           <w:rFonts w:cs="Arial"/>
           <w:b/>
           <w:szCs w:val="24"/>
         </w:rPr>
-        <w:t>Raíssa Carolina Vilela da Silva</w:t>
+        <w:t>Raíssa</w:t>
+      </w:r>
+      <w:proofErr w:type="spellEnd"/>
+      <w:r>
+        <w:rPr>
+          <w:rFonts w:cs="Arial"/>
+          <w:b/>
+          <w:szCs w:val="24"/>
+        </w:rPr>
+        <w:t xml:space="preserve"> Carolina Vilela da Silva</w:t>
       </w:r>
     </w:p>
     <w:p>
@@ -525,12 +545,21 @@
                 <w:szCs w:val="20"/>
               </w:rPr>
             </w:pPr>
-            <w:r>
-              <w:rPr>
-                <w:sz w:val="20"/>
-                <w:szCs w:val="20"/>
-              </w:rPr>
-              <w:t>Raíssa Vilela</w:t>
+            <w:proofErr w:type="spellStart"/>
+            <w:r>
+              <w:rPr>
+                <w:sz w:val="20"/>
+                <w:szCs w:val="20"/>
+              </w:rPr>
+              <w:t>Raíssa</w:t>
+            </w:r>
+            <w:proofErr w:type="spellEnd"/>
+            <w:r>
+              <w:rPr>
+                <w:sz w:val="20"/>
+                <w:szCs w:val="20"/>
+              </w:rPr>
+              <w:t xml:space="preserve"> Vilela</w:t>
             </w:r>
           </w:p>
         </w:tc>
@@ -973,8 +1002,17 @@
                 <w:sz w:val="20"/>
                 <w:szCs w:val="20"/>
               </w:rPr>
-              <w:t>Matheus e Raíssa</w:t>
-            </w:r>
+              <w:t xml:space="preserve">Matheus e </w:t>
+            </w:r>
+            <w:proofErr w:type="spellStart"/>
+            <w:r>
+              <w:rPr>
+                <w:sz w:val="20"/>
+                <w:szCs w:val="20"/>
+              </w:rPr>
+              <w:t>Raíssa</w:t>
+            </w:r>
+            <w:proofErr w:type="spellEnd"/>
           </w:p>
         </w:tc>
         <w:tc>
@@ -996,12 +1034,21 @@
                 <w:szCs w:val="20"/>
               </w:rPr>
             </w:pPr>
-            <w:r>
-              <w:rPr>
-                <w:sz w:val="20"/>
-                <w:szCs w:val="20"/>
-              </w:rPr>
-              <w:t>Refatoração do diagrama sessão 3.</w:t>
+            <w:proofErr w:type="spellStart"/>
+            <w:r>
+              <w:rPr>
+                <w:sz w:val="20"/>
+                <w:szCs w:val="20"/>
+              </w:rPr>
+              <w:t>Refatoração</w:t>
+            </w:r>
+            <w:proofErr w:type="spellEnd"/>
+            <w:r>
+              <w:rPr>
+                <w:sz w:val="20"/>
+                <w:szCs w:val="20"/>
+              </w:rPr>
+              <w:t xml:space="preserve"> do diagrama sessão 3.</w:t>
             </w:r>
           </w:p>
         </w:tc>
@@ -1083,8 +1130,17 @@
                 <w:sz w:val="20"/>
                 <w:szCs w:val="20"/>
               </w:rPr>
-              <w:t>Matheus e Raíssa</w:t>
-            </w:r>
+              <w:t xml:space="preserve">Matheus e </w:t>
+            </w:r>
+            <w:proofErr w:type="spellStart"/>
+            <w:r>
+              <w:rPr>
+                <w:sz w:val="20"/>
+                <w:szCs w:val="20"/>
+              </w:rPr>
+              <w:t>Raíssa</w:t>
+            </w:r>
+            <w:proofErr w:type="spellEnd"/>
           </w:p>
         </w:tc>
         <w:tc>
@@ -1190,8 +1246,17 @@
                 <w:sz w:val="20"/>
                 <w:szCs w:val="20"/>
               </w:rPr>
-              <w:t>Rafael Botazini</w:t>
-            </w:r>
+              <w:t xml:space="preserve">Rafael </w:t>
+            </w:r>
+            <w:proofErr w:type="spellStart"/>
+            <w:r>
+              <w:rPr>
+                <w:sz w:val="20"/>
+                <w:szCs w:val="20"/>
+              </w:rPr>
+              <w:t>Botazini</w:t>
+            </w:r>
+            <w:proofErr w:type="spellEnd"/>
           </w:p>
         </w:tc>
         <w:tc>
@@ -1422,12 +1487,21 @@
                 <w:szCs w:val="20"/>
               </w:rPr>
             </w:pPr>
-            <w:r>
-              <w:rPr>
-                <w:sz w:val="20"/>
-                <w:szCs w:val="20"/>
-              </w:rPr>
-              <w:t>Refatoração diagrama de contexto.</w:t>
+            <w:proofErr w:type="spellStart"/>
+            <w:r>
+              <w:rPr>
+                <w:sz w:val="20"/>
+                <w:szCs w:val="20"/>
+              </w:rPr>
+              <w:t>Refatoração</w:t>
+            </w:r>
+            <w:proofErr w:type="spellEnd"/>
+            <w:r>
+              <w:rPr>
+                <w:sz w:val="20"/>
+                <w:szCs w:val="20"/>
+              </w:rPr>
+              <w:t xml:space="preserve"> diagrama de contexto.</w:t>
             </w:r>
           </w:p>
         </w:tc>
@@ -3289,7 +3363,15 @@
         </w:rPr>
       </w:pPr>
       <w:r>
-        <w:t xml:space="preserve">A iniciativa de realizar o desenvolvimento deste projeto, se deu devido a dificuldade de docentes para sanar suas dúvidas de forma rápida e eficiente, fazendo com que prejudique a </w:t>
+        <w:t xml:space="preserve">A iniciativa de realizar o desenvolvimento deste projeto, se deu devido </w:t>
+      </w:r>
+      <w:proofErr w:type="spellStart"/>
+      <w:r>
+        <w:t>a</w:t>
+      </w:r>
+      <w:proofErr w:type="spellEnd"/>
+      <w:r>
+        <w:t xml:space="preserve"> dificuldade de docentes para sanar suas dúvidas de forma rápida e eficiente, fazendo com que prejudique a </w:t>
       </w:r>
       <w:r>
         <w:rPr>
@@ -3458,6 +3540,7 @@
         </w:rPr>
         <w:t xml:space="preserve">Utilizar o framework REACT para desenvolver a interface final para o usuário, </w:t>
       </w:r>
+      <w:proofErr w:type="spellStart"/>
       <w:r>
         <w:rPr>
           <w:i/>
@@ -3465,6 +3548,7 @@
         </w:rPr>
         <w:t>frontend</w:t>
       </w:r>
+      <w:proofErr w:type="spellEnd"/>
       <w:r>
         <w:rPr>
           <w:lang w:eastAsia="pt-BR"/>
@@ -3490,6 +3574,7 @@
         </w:rPr>
         <w:t xml:space="preserve">Utilizar o framework NEST.JS e NODE.JS para estruturar o </w:t>
       </w:r>
+      <w:proofErr w:type="spellStart"/>
       <w:r>
         <w:rPr>
           <w:i/>
@@ -3497,6 +3582,7 @@
         </w:rPr>
         <w:t>backend</w:t>
       </w:r>
+      <w:proofErr w:type="spellEnd"/>
       <w:r>
         <w:rPr>
           <w:lang w:eastAsia="pt-BR"/>
@@ -3603,13 +3689,31 @@
         </w:rPr>
         <w:t>RN (</w:t>
       </w:r>
+      <w:proofErr w:type="spellStart"/>
       <w:r>
         <w:rPr>
           <w:i/>
           <w:lang w:eastAsia="pt-BR"/>
         </w:rPr>
-        <w:t>React Native</w:t>
-      </w:r>
+        <w:t>React</w:t>
+      </w:r>
+      <w:proofErr w:type="spellEnd"/>
+      <w:r>
+        <w:rPr>
+          <w:i/>
+          <w:lang w:eastAsia="pt-BR"/>
+        </w:rPr>
+        <w:t xml:space="preserve"> </w:t>
+      </w:r>
+      <w:proofErr w:type="spellStart"/>
+      <w:r>
+        <w:rPr>
+          <w:i/>
+          <w:lang w:eastAsia="pt-BR"/>
+        </w:rPr>
+        <w:t>Native</w:t>
+      </w:r>
+      <w:proofErr w:type="spellEnd"/>
       <w:r>
         <w:rPr>
           <w:lang w:eastAsia="pt-BR"/>
@@ -3625,6 +3729,7 @@
         </w:rPr>
         <w:t xml:space="preserve"> é uma estrutura </w:t>
       </w:r>
+      <w:proofErr w:type="spellStart"/>
       <w:r>
         <w:rPr>
           <w:rFonts w:cs="Arial"/>
@@ -3635,6 +3740,7 @@
         </w:rPr>
         <w:t>JavaScript</w:t>
       </w:r>
+      <w:proofErr w:type="spellEnd"/>
       <w:r>
         <w:rPr>
           <w:rFonts w:cs="Arial"/>
@@ -3745,6 +3851,7 @@
         </w:rPr>
         <w:t xml:space="preserve">uma plataforma de desenvolvimento de código aberto para a execução de código </w:t>
       </w:r>
+      <w:proofErr w:type="spellStart"/>
       <w:r>
         <w:rPr>
           <w:rFonts w:cs="Arial"/>
@@ -3755,6 +3862,7 @@
         </w:rPr>
         <w:t>JavaScript</w:t>
       </w:r>
+      <w:proofErr w:type="spellEnd"/>
       <w:r>
         <w:rPr>
           <w:rFonts w:cs="Arial"/>
@@ -3787,6 +3895,7 @@
         </w:rPr>
         <w:t>Front (</w:t>
       </w:r>
+      <w:proofErr w:type="spellStart"/>
       <w:r>
         <w:rPr>
           <w:rFonts w:cs="Arial"/>
@@ -3796,6 +3905,7 @@
         </w:rPr>
         <w:t>Frontend</w:t>
       </w:r>
+      <w:proofErr w:type="spellEnd"/>
       <w:r>
         <w:rPr>
           <w:rFonts w:cs="Arial"/>
@@ -3824,6 +3934,7 @@
         </w:rPr>
         <w:t>Back (</w:t>
       </w:r>
+      <w:proofErr w:type="spellStart"/>
       <w:r>
         <w:rPr>
           <w:i/>
@@ -3831,6 +3942,7 @@
         </w:rPr>
         <w:t>Backend</w:t>
       </w:r>
+      <w:proofErr w:type="spellEnd"/>
       <w:r>
         <w:rPr>
           <w:lang w:eastAsia="pt-BR"/>
@@ -3871,6 +3983,7 @@
         </w:rPr>
         <w:t>Mongo (</w:t>
       </w:r>
+      <w:proofErr w:type="spellStart"/>
       <w:r>
         <w:rPr>
           <w:i/>
@@ -3878,6 +3991,7 @@
         </w:rPr>
         <w:t>MongoDB</w:t>
       </w:r>
+      <w:proofErr w:type="spellEnd"/>
       <w:r>
         <w:rPr>
           <w:lang w:eastAsia="pt-BR"/>
@@ -5176,7 +5290,25 @@
           <w:szCs w:val="24"/>
           <w:lang w:eastAsia="pt-BR"/>
         </w:rPr>
-        <w:t>O software deverá ser desenvolvido em Node.js e React.</w:t>
+        <w:t xml:space="preserve">O software deverá ser desenvolvido em Node.js e </w:t>
+      </w:r>
+      <w:proofErr w:type="spellStart"/>
+      <w:r>
+        <w:rPr>
+          <w:rFonts w:cs="Arial"/>
+          <w:szCs w:val="24"/>
+          <w:lang w:eastAsia="pt-BR"/>
+        </w:rPr>
+        <w:t>React</w:t>
+      </w:r>
+      <w:proofErr w:type="spellEnd"/>
+      <w:r>
+        <w:rPr>
+          <w:rFonts w:cs="Arial"/>
+          <w:szCs w:val="24"/>
+          <w:lang w:eastAsia="pt-BR"/>
+        </w:rPr>
+        <w:t>.</w:t>
       </w:r>
     </w:p>
     <w:p>
@@ -5200,6 +5332,7 @@
         </w:rPr>
         <w:t xml:space="preserve">O </w:t>
       </w:r>
+      <w:proofErr w:type="spellStart"/>
       <w:r>
         <w:rPr>
           <w:rFonts w:cs="Arial"/>
@@ -5209,6 +5342,7 @@
         </w:rPr>
         <w:t>deploy</w:t>
       </w:r>
+      <w:proofErr w:type="spellEnd"/>
       <w:r>
         <w:rPr>
           <w:rFonts w:cs="Arial"/>
@@ -5398,6 +5532,7 @@
                 <w:lang w:eastAsia="pt-BR"/>
               </w:rPr>
             </w:pPr>
+            <w:proofErr w:type="spellStart"/>
             <w:r>
               <w:rPr>
                 <w:rFonts w:cs="Arial"/>
@@ -5407,6 +5542,7 @@
               </w:rPr>
               <w:t>NoSQL</w:t>
             </w:r>
+            <w:proofErr w:type="spellEnd"/>
           </w:p>
         </w:tc>
         <w:tc>
@@ -5424,6 +5560,7 @@
                 <w:lang w:eastAsia="pt-BR"/>
               </w:rPr>
             </w:pPr>
+            <w:proofErr w:type="spellStart"/>
             <w:r>
               <w:rPr>
                 <w:rFonts w:cs="Arial"/>
@@ -5433,6 +5570,7 @@
               </w:rPr>
               <w:t>MongoDB</w:t>
             </w:r>
+            <w:proofErr w:type="spellEnd"/>
           </w:p>
         </w:tc>
       </w:tr>
@@ -5459,8 +5597,19 @@
                 <w:szCs w:val="20"/>
                 <w:lang w:eastAsia="pt-BR"/>
               </w:rPr>
-              <w:t>Front end</w:t>
-            </w:r>
+              <w:t xml:space="preserve">Front </w:t>
+            </w:r>
+            <w:proofErr w:type="spellStart"/>
+            <w:r>
+              <w:rPr>
+                <w:rFonts w:cs="Arial"/>
+                <w:sz w:val="20"/>
+                <w:szCs w:val="20"/>
+                <w:lang w:eastAsia="pt-BR"/>
+              </w:rPr>
+              <w:t>end</w:t>
+            </w:r>
+            <w:proofErr w:type="spellEnd"/>
           </w:p>
         </w:tc>
         <w:tc>
@@ -5486,8 +5635,19 @@
                 <w:szCs w:val="20"/>
                 <w:lang w:eastAsia="pt-BR"/>
               </w:rPr>
-              <w:t>Framework Javascript</w:t>
-            </w:r>
+              <w:t xml:space="preserve">Framework </w:t>
+            </w:r>
+            <w:proofErr w:type="spellStart"/>
+            <w:r>
+              <w:rPr>
+                <w:rFonts w:cs="Arial"/>
+                <w:sz w:val="20"/>
+                <w:szCs w:val="20"/>
+                <w:lang w:eastAsia="pt-BR"/>
+              </w:rPr>
+              <w:t>Javascript</w:t>
+            </w:r>
+            <w:proofErr w:type="spellEnd"/>
           </w:p>
         </w:tc>
         <w:tc>
@@ -5505,6 +5665,7 @@
                 <w:lang w:eastAsia="pt-BR"/>
               </w:rPr>
             </w:pPr>
+            <w:proofErr w:type="spellStart"/>
             <w:r>
               <w:rPr>
                 <w:rFonts w:cs="Arial"/>
@@ -5512,7 +5673,17 @@
                 <w:szCs w:val="20"/>
                 <w:lang w:eastAsia="pt-BR"/>
               </w:rPr>
-              <w:t>React, HTML5, CSS3</w:t>
+              <w:t>React</w:t>
+            </w:r>
+            <w:proofErr w:type="spellEnd"/>
+            <w:r>
+              <w:rPr>
+                <w:rFonts w:cs="Arial"/>
+                <w:sz w:val="20"/>
+                <w:szCs w:val="20"/>
+                <w:lang w:eastAsia="pt-BR"/>
+              </w:rPr>
+              <w:t>, HTML5, CSS3</w:t>
             </w:r>
           </w:p>
         </w:tc>
@@ -5540,8 +5711,19 @@
                 <w:szCs w:val="20"/>
                 <w:lang w:eastAsia="pt-BR"/>
               </w:rPr>
-              <w:t>Back end</w:t>
-            </w:r>
+              <w:t xml:space="preserve">Back </w:t>
+            </w:r>
+            <w:proofErr w:type="spellStart"/>
+            <w:r>
+              <w:rPr>
+                <w:rFonts w:cs="Arial"/>
+                <w:sz w:val="20"/>
+                <w:szCs w:val="20"/>
+                <w:lang w:eastAsia="pt-BR"/>
+              </w:rPr>
+              <w:t>end</w:t>
+            </w:r>
+            <w:proofErr w:type="spellEnd"/>
           </w:p>
         </w:tc>
         <w:tc>
@@ -5567,8 +5749,19 @@
                 <w:szCs w:val="20"/>
                 <w:lang w:eastAsia="pt-BR"/>
               </w:rPr>
-              <w:t>Framework Javascript</w:t>
-            </w:r>
+              <w:t xml:space="preserve">Framework </w:t>
+            </w:r>
+            <w:proofErr w:type="spellStart"/>
+            <w:r>
+              <w:rPr>
+                <w:rFonts w:cs="Arial"/>
+                <w:sz w:val="20"/>
+                <w:szCs w:val="20"/>
+                <w:lang w:eastAsia="pt-BR"/>
+              </w:rPr>
+              <w:t>Javascript</w:t>
+            </w:r>
+            <w:proofErr w:type="spellEnd"/>
           </w:p>
         </w:tc>
         <w:tc>
@@ -5614,6 +5807,7 @@
                 <w:lang w:eastAsia="pt-BR"/>
               </w:rPr>
             </w:pPr>
+            <w:proofErr w:type="spellStart"/>
             <w:r>
               <w:rPr>
                 <w:rFonts w:cs="Arial"/>
@@ -5624,6 +5818,7 @@
               <w:lastRenderedPageBreak/>
               <w:t>Deploy</w:t>
             </w:r>
+            <w:proofErr w:type="spellEnd"/>
           </w:p>
         </w:tc>
         <w:tc>
@@ -5667,6 +5862,7 @@
                 <w:lang w:eastAsia="pt-BR"/>
               </w:rPr>
             </w:pPr>
+            <w:proofErr w:type="spellStart"/>
             <w:r>
               <w:rPr>
                 <w:rFonts w:cs="Arial"/>
@@ -5676,6 +5872,7 @@
               </w:rPr>
               <w:t>Heroku</w:t>
             </w:r>
+            <w:proofErr w:type="spellEnd"/>
           </w:p>
         </w:tc>
       </w:tr>
@@ -5979,10 +6176,40 @@
         <w:pStyle w:val="ExplicaodePreenchimento"/>
         <w:rPr>
           <w:rFonts w:eastAsia="Times New Roman" w:cs="Arial"/>
+          <w:b/>
+          <w:bCs/>
+          <w:i w:val="0"/>
+          <w:iCs/>
           <w:color w:val="FF0000"/>
           <w:szCs w:val="20"/>
         </w:rPr>
       </w:pPr>
+    </w:p>
+    <w:p>
+      <w:pPr>
+        <w:pStyle w:val="ExplicaodePreenchimento"/>
+        <w:rPr>
+          <w:rFonts w:eastAsia="Times New Roman" w:cs="Arial"/>
+          <w:b/>
+          <w:bCs/>
+          <w:i w:val="0"/>
+          <w:iCs/>
+          <w:color w:val="FF0000"/>
+          <w:szCs w:val="20"/>
+        </w:rPr>
+      </w:pPr>
+      <w:r>
+        <w:rPr>
+          <w:rFonts w:eastAsia="Times New Roman" w:cs="Arial"/>
+          <w:b/>
+          <w:bCs/>
+          <w:i w:val="0"/>
+          <w:iCs/>
+          <w:color w:val="FF0000"/>
+          <w:szCs w:val="20"/>
+        </w:rPr>
+        <w:t>Descrever o que o usuário poderá fazer – Item Fluxo Principal</w:t>
+      </w:r>
     </w:p>
     <w:tbl>
       <w:tblPr>
@@ -6716,6 +6943,7 @@
                 <w:szCs w:val="20"/>
                 <w:lang w:eastAsia="pt-BR"/>
               </w:rPr>
+              <w:lastRenderedPageBreak/>
               <w:t>Atores</w:t>
             </w:r>
           </w:p>
@@ -6816,7 +7044,6 @@
                 <w:szCs w:val="20"/>
                 <w:lang w:eastAsia="pt-BR"/>
               </w:rPr>
-              <w:lastRenderedPageBreak/>
               <w:t>Requisitos</w:t>
             </w:r>
             <w:r>
@@ -8111,6 +8338,7 @@
                 <w:szCs w:val="20"/>
                 <w:lang w:eastAsia="pt-BR"/>
               </w:rPr>
+              <w:lastRenderedPageBreak/>
               <w:t>Fluxo Principal</w:t>
             </w:r>
           </w:p>
@@ -8181,7 +8409,6 @@
                 <w:szCs w:val="20"/>
                 <w:lang w:eastAsia="pt-BR"/>
               </w:rPr>
-              <w:lastRenderedPageBreak/>
               <w:t>UC08 – ENVIAR MENSAGEM</w:t>
             </w:r>
           </w:p>
@@ -9147,6 +9374,8 @@
         <w:jc w:val="center"/>
         <w:rPr>
           <w:rFonts w:eastAsia="Times New Roman" w:cs="Arial"/>
+          <w:b/>
+          <w:bCs/>
           <w:color w:val="FF0000"/>
           <w:sz w:val="20"/>
           <w:szCs w:val="20"/>
@@ -9157,16 +9386,69 @@
     <w:p>
       <w:pPr>
         <w:rPr>
-          <w:rFonts w:eastAsia="Times New Roman" w:cs="Arial"/>
+          <w:b/>
+          <w:bCs/>
           <w:color w:val="FF0000"/>
-          <w:sz w:val="20"/>
-          <w:szCs w:val="20"/>
-          <w:lang w:eastAsia="pt-BR"/>
-        </w:rPr>
-      </w:pPr>
-      <w:r>
-        <w:lastRenderedPageBreak/>
+        </w:rPr>
+      </w:pPr>
+      <w:r>
+        <w:rPr>
+          <w:b/>
+          <w:bCs/>
+          <w:color w:val="FF0000"/>
+        </w:rPr>
         <w:t>Modelo de classes</w:t>
+      </w:r>
+    </w:p>
+    <w:p>
+      <w:pPr>
+        <w:rPr>
+          <w:b/>
+          <w:bCs/>
+          <w:color w:val="FF0000"/>
+        </w:rPr>
+      </w:pPr>
+      <w:r>
+        <w:rPr>
+          <w:b/>
+          <w:bCs/>
+          <w:color w:val="FF0000"/>
+        </w:rPr>
+        <w:t>-- Corrigir Diagrama</w:t>
+      </w:r>
+    </w:p>
+    <w:p>
+      <w:pPr>
+        <w:rPr>
+          <w:b/>
+          <w:bCs/>
+          <w:color w:val="FF0000"/>
+        </w:rPr>
+      </w:pPr>
+      <w:r>
+        <w:rPr>
+          <w:b/>
+          <w:bCs/>
+          <w:color w:val="FF0000"/>
+        </w:rPr>
+        <w:t>-- Associação de mensagem ao assunto - Filtro.</w:t>
+      </w:r>
+    </w:p>
+    <w:p>
+      <w:pPr>
+        <w:rPr>
+          <w:b/>
+          <w:bCs/>
+          <w:color w:val="FF0000"/>
+        </w:rPr>
+      </w:pPr>
+      <w:r>
+        <w:rPr>
+          <w:b/>
+          <w:bCs/>
+          <w:color w:val="FF0000"/>
+        </w:rPr>
+        <w:t>-- Implementação de notificação.</w:t>
       </w:r>
     </w:p>
     <w:p>
@@ -9267,6 +9549,7 @@
       <w:r>
         <w:t xml:space="preserve">O diagrama de classes acima apresenta quatro principais classes da aplicação. A classe </w:t>
       </w:r>
+      <w:proofErr w:type="spellStart"/>
       <w:r>
         <w:rPr>
           <w:i/>
@@ -9274,35 +9557,56 @@
         </w:rPr>
         <w:t>user</w:t>
       </w:r>
+      <w:proofErr w:type="spellEnd"/>
       <w:r>
         <w:t xml:space="preserve"> é responsável por armazenar as informações dos usuários que acessam ao sistema. A classe </w:t>
       </w:r>
+      <w:proofErr w:type="spellStart"/>
       <w:r>
         <w:rPr>
           <w:i/>
           <w:iCs/>
         </w:rPr>
-        <w:t xml:space="preserve">room </w:t>
-      </w:r>
-      <w:r>
-        <w:t xml:space="preserve">é responsável por garantir a consistência e informações referentes às salas criadas. A classe </w:t>
-      </w:r>
+        <w:t>room</w:t>
+      </w:r>
+      <w:proofErr w:type="spellEnd"/>
       <w:r>
         <w:rPr>
           <w:i/>
           <w:iCs/>
         </w:rPr>
-        <w:t>Message</w:t>
-      </w:r>
-      <w:r>
-        <w:t xml:space="preserve"> é responsável por instanciar as mensagens que serão trafegadas na sala e, por fim, a classe </w:t>
-      </w:r>
+        <w:t xml:space="preserve"> </w:t>
+      </w:r>
+      <w:r>
+        <w:t xml:space="preserve">é responsável por garantir a consistência e informações referentes às salas criadas. A classe </w:t>
+      </w:r>
+      <w:proofErr w:type="spellStart"/>
       <w:r>
         <w:rPr>
           <w:i/>
           <w:iCs/>
         </w:rPr>
-        <w:t xml:space="preserve">Auth </w:t>
+        <w:t>Message</w:t>
+      </w:r>
+      <w:proofErr w:type="spellEnd"/>
+      <w:r>
+        <w:t xml:space="preserve"> é responsável por instanciar as mensagens que serão trafegadas na sala e, por fim, a classe </w:t>
+      </w:r>
+      <w:proofErr w:type="spellStart"/>
+      <w:r>
+        <w:rPr>
+          <w:i/>
+          <w:iCs/>
+        </w:rPr>
+        <w:t>Auth</w:t>
+      </w:r>
+      <w:proofErr w:type="spellEnd"/>
+      <w:r>
+        <w:rPr>
+          <w:i/>
+          <w:iCs/>
+        </w:rPr>
+        <w:t xml:space="preserve"> </w:t>
       </w:r>
       <w:r>
         <w:t>é responsável pelo controle de sessão de cada usuário.</w:t>
@@ -9350,6 +9654,7 @@
         <w:rPr>
           <w:noProof/>
         </w:rPr>
+        <w:lastRenderedPageBreak/>
         <w:drawing>
           <wp:anchor distT="0" distB="0" distL="0" distR="0" simplePos="0" relativeHeight="6" behindDoc="0" locked="0" layoutInCell="0" allowOverlap="1" wp14:anchorId="41950D8A" wp14:editId="41950D8B">
             <wp:simplePos x="0" y="0"/>
@@ -9408,7 +9713,6 @@
         </w:rPr>
       </w:pPr>
       <w:r>
-        <w:lastRenderedPageBreak/>
         <w:t xml:space="preserve">Figura </w:t>
       </w:r>
       <w:r>
@@ -9504,6 +9808,7 @@
           <w:lang w:eastAsia="pt-BR"/>
         </w:rPr>
       </w:pPr>
+      <w:proofErr w:type="spellStart"/>
       <w:r>
         <w:rPr>
           <w:b/>
@@ -9511,6 +9816,7 @@
         </w:rPr>
         <w:t>Authentication</w:t>
       </w:r>
+      <w:proofErr w:type="spellEnd"/>
       <w:r>
         <w:rPr>
           <w:lang w:eastAsia="pt-BR"/>
@@ -9535,6 +9841,7 @@
           <w:lang w:eastAsia="pt-BR"/>
         </w:rPr>
       </w:pPr>
+      <w:proofErr w:type="spellStart"/>
       <w:r>
         <w:rPr>
           <w:b/>
@@ -9542,11 +9849,82 @@
         </w:rPr>
         <w:t>Rooms</w:t>
       </w:r>
+      <w:proofErr w:type="spellEnd"/>
       <w:r>
         <w:rPr>
           <w:lang w:val="es-ES_tradnl" w:eastAsia="pt-BR"/>
         </w:rPr>
-        <w:t xml:space="preserve"> – Módulo de acesso aos serviços e dados referentes aos casos de uso relacionados às salas de bate-papo.</w:t>
+        <w:t xml:space="preserve"> – Módulo de </w:t>
+      </w:r>
+      <w:proofErr w:type="spellStart"/>
+      <w:r>
+        <w:rPr>
+          <w:lang w:val="es-ES_tradnl" w:eastAsia="pt-BR"/>
+        </w:rPr>
+        <w:t>acesso</w:t>
+      </w:r>
+      <w:proofErr w:type="spellEnd"/>
+      <w:r>
+        <w:rPr>
+          <w:lang w:val="es-ES_tradnl" w:eastAsia="pt-BR"/>
+        </w:rPr>
+        <w:t xml:space="preserve"> </w:t>
+      </w:r>
+      <w:proofErr w:type="spellStart"/>
+      <w:r>
+        <w:rPr>
+          <w:lang w:val="es-ES_tradnl" w:eastAsia="pt-BR"/>
+        </w:rPr>
+        <w:t>aos</w:t>
+      </w:r>
+      <w:proofErr w:type="spellEnd"/>
+      <w:r>
+        <w:rPr>
+          <w:lang w:val="es-ES_tradnl" w:eastAsia="pt-BR"/>
+        </w:rPr>
+        <w:t xml:space="preserve"> </w:t>
+      </w:r>
+      <w:proofErr w:type="spellStart"/>
+      <w:r>
+        <w:rPr>
+          <w:lang w:val="es-ES_tradnl" w:eastAsia="pt-BR"/>
+        </w:rPr>
+        <w:t>serviços</w:t>
+      </w:r>
+      <w:proofErr w:type="spellEnd"/>
+      <w:r>
+        <w:rPr>
+          <w:lang w:val="es-ES_tradnl" w:eastAsia="pt-BR"/>
+        </w:rPr>
+        <w:t xml:space="preserve"> e dados referentes </w:t>
+      </w:r>
+      <w:proofErr w:type="spellStart"/>
+      <w:r>
+        <w:rPr>
+          <w:lang w:val="es-ES_tradnl" w:eastAsia="pt-BR"/>
+        </w:rPr>
+        <w:t>aos</w:t>
+      </w:r>
+      <w:proofErr w:type="spellEnd"/>
+      <w:r>
+        <w:rPr>
+          <w:lang w:val="es-ES_tradnl" w:eastAsia="pt-BR"/>
+        </w:rPr>
+        <w:t xml:space="preserve"> casos de uso relacionados </w:t>
+      </w:r>
+      <w:proofErr w:type="spellStart"/>
+      <w:r>
+        <w:rPr>
+          <w:lang w:val="es-ES_tradnl" w:eastAsia="pt-BR"/>
+        </w:rPr>
+        <w:t>às</w:t>
+      </w:r>
+      <w:proofErr w:type="spellEnd"/>
+      <w:r>
+        <w:rPr>
+          <w:lang w:val="es-ES_tradnl" w:eastAsia="pt-BR"/>
+        </w:rPr>
+        <w:t xml:space="preserve"> salas de bate-papo.</w:t>
       </w:r>
     </w:p>
     <w:p>
@@ -9559,6 +9937,7 @@
           <w:lang w:eastAsia="pt-BR"/>
         </w:rPr>
       </w:pPr>
+      <w:proofErr w:type="spellStart"/>
       <w:r>
         <w:rPr>
           <w:b/>
@@ -9566,11 +9945,110 @@
         </w:rPr>
         <w:t>Messages</w:t>
       </w:r>
+      <w:proofErr w:type="spellEnd"/>
       <w:r>
         <w:rPr>
           <w:lang w:val="es-ES_tradnl" w:eastAsia="pt-BR"/>
         </w:rPr>
-        <w:t xml:space="preserve"> – Módulo de acesso aos serviços e dados referentes aos casos de uso relacionados às mensagens trocadas entre os usuários.</w:t>
+        <w:t xml:space="preserve"> – Módulo de </w:t>
+      </w:r>
+      <w:proofErr w:type="spellStart"/>
+      <w:r>
+        <w:rPr>
+          <w:lang w:val="es-ES_tradnl" w:eastAsia="pt-BR"/>
+        </w:rPr>
+        <w:t>acesso</w:t>
+      </w:r>
+      <w:proofErr w:type="spellEnd"/>
+      <w:r>
+        <w:rPr>
+          <w:lang w:val="es-ES_tradnl" w:eastAsia="pt-BR"/>
+        </w:rPr>
+        <w:t xml:space="preserve"> </w:t>
+      </w:r>
+      <w:proofErr w:type="spellStart"/>
+      <w:r>
+        <w:rPr>
+          <w:lang w:val="es-ES_tradnl" w:eastAsia="pt-BR"/>
+        </w:rPr>
+        <w:t>aos</w:t>
+      </w:r>
+      <w:proofErr w:type="spellEnd"/>
+      <w:r>
+        <w:rPr>
+          <w:lang w:val="es-ES_tradnl" w:eastAsia="pt-BR"/>
+        </w:rPr>
+        <w:t xml:space="preserve"> </w:t>
+      </w:r>
+      <w:proofErr w:type="spellStart"/>
+      <w:r>
+        <w:rPr>
+          <w:lang w:val="es-ES_tradnl" w:eastAsia="pt-BR"/>
+        </w:rPr>
+        <w:t>serviços</w:t>
+      </w:r>
+      <w:proofErr w:type="spellEnd"/>
+      <w:r>
+        <w:rPr>
+          <w:lang w:val="es-ES_tradnl" w:eastAsia="pt-BR"/>
+        </w:rPr>
+        <w:t xml:space="preserve"> e dados referentes </w:t>
+      </w:r>
+      <w:proofErr w:type="spellStart"/>
+      <w:r>
+        <w:rPr>
+          <w:lang w:val="es-ES_tradnl" w:eastAsia="pt-BR"/>
+        </w:rPr>
+        <w:t>aos</w:t>
+      </w:r>
+      <w:proofErr w:type="spellEnd"/>
+      <w:r>
+        <w:rPr>
+          <w:lang w:val="es-ES_tradnl" w:eastAsia="pt-BR"/>
+        </w:rPr>
+        <w:t xml:space="preserve"> casos de uso relacionados </w:t>
+      </w:r>
+      <w:proofErr w:type="spellStart"/>
+      <w:r>
+        <w:rPr>
+          <w:lang w:val="es-ES_tradnl" w:eastAsia="pt-BR"/>
+        </w:rPr>
+        <w:t>às</w:t>
+      </w:r>
+      <w:proofErr w:type="spellEnd"/>
+      <w:r>
+        <w:rPr>
+          <w:lang w:val="es-ES_tradnl" w:eastAsia="pt-BR"/>
+        </w:rPr>
+        <w:t xml:space="preserve"> </w:t>
+      </w:r>
+      <w:proofErr w:type="spellStart"/>
+      <w:r>
+        <w:rPr>
+          <w:lang w:val="es-ES_tradnl" w:eastAsia="pt-BR"/>
+        </w:rPr>
+        <w:t>mensagens</w:t>
+      </w:r>
+      <w:proofErr w:type="spellEnd"/>
+      <w:r>
+        <w:rPr>
+          <w:lang w:val="es-ES_tradnl" w:eastAsia="pt-BR"/>
+        </w:rPr>
+        <w:t xml:space="preserve"> trocadas entre os </w:t>
+      </w:r>
+      <w:proofErr w:type="spellStart"/>
+      <w:r>
+        <w:rPr>
+          <w:lang w:val="es-ES_tradnl" w:eastAsia="pt-BR"/>
+        </w:rPr>
+        <w:t>usuários</w:t>
+      </w:r>
+      <w:proofErr w:type="spellEnd"/>
+      <w:r>
+        <w:rPr>
+          <w:lang w:val="es-ES_tradnl" w:eastAsia="pt-BR"/>
+        </w:rPr>
+        <w:t>.</w:t>
       </w:r>
     </w:p>
     <w:p>
@@ -9583,6 +10061,7 @@
           <w:lang w:eastAsia="pt-BR"/>
         </w:rPr>
       </w:pPr>
+      <w:proofErr w:type="spellStart"/>
       <w:r>
         <w:rPr>
           <w:b/>
@@ -9590,11 +10069,110 @@
         </w:rPr>
         <w:t>Users</w:t>
       </w:r>
+      <w:proofErr w:type="spellEnd"/>
       <w:r>
         <w:rPr>
           <w:lang w:val="es-ES_tradnl" w:eastAsia="pt-BR"/>
         </w:rPr>
-        <w:t>– Módulo de acesso aos serviços e dados referentes aos casos de uso relacionados aos perfis de usuários.</w:t>
+        <w:t xml:space="preserve">– Módulo de </w:t>
+      </w:r>
+      <w:proofErr w:type="spellStart"/>
+      <w:r>
+        <w:rPr>
+          <w:lang w:val="es-ES_tradnl" w:eastAsia="pt-BR"/>
+        </w:rPr>
+        <w:t>acesso</w:t>
+      </w:r>
+      <w:proofErr w:type="spellEnd"/>
+      <w:r>
+        <w:rPr>
+          <w:lang w:val="es-ES_tradnl" w:eastAsia="pt-BR"/>
+        </w:rPr>
+        <w:t xml:space="preserve"> </w:t>
+      </w:r>
+      <w:proofErr w:type="spellStart"/>
+      <w:r>
+        <w:rPr>
+          <w:lang w:val="es-ES_tradnl" w:eastAsia="pt-BR"/>
+        </w:rPr>
+        <w:t>aos</w:t>
+      </w:r>
+      <w:proofErr w:type="spellEnd"/>
+      <w:r>
+        <w:rPr>
+          <w:lang w:val="es-ES_tradnl" w:eastAsia="pt-BR"/>
+        </w:rPr>
+        <w:t xml:space="preserve"> </w:t>
+      </w:r>
+      <w:proofErr w:type="spellStart"/>
+      <w:r>
+        <w:rPr>
+          <w:lang w:val="es-ES_tradnl" w:eastAsia="pt-BR"/>
+        </w:rPr>
+        <w:t>serviços</w:t>
+      </w:r>
+      <w:proofErr w:type="spellEnd"/>
+      <w:r>
+        <w:rPr>
+          <w:lang w:val="es-ES_tradnl" w:eastAsia="pt-BR"/>
+        </w:rPr>
+        <w:t xml:space="preserve"> e dados referentes </w:t>
+      </w:r>
+      <w:proofErr w:type="spellStart"/>
+      <w:r>
+        <w:rPr>
+          <w:lang w:val="es-ES_tradnl" w:eastAsia="pt-BR"/>
+        </w:rPr>
+        <w:t>aos</w:t>
+      </w:r>
+      <w:proofErr w:type="spellEnd"/>
+      <w:r>
+        <w:rPr>
+          <w:lang w:val="es-ES_tradnl" w:eastAsia="pt-BR"/>
+        </w:rPr>
+        <w:t xml:space="preserve"> casos de uso relacionados </w:t>
+      </w:r>
+      <w:proofErr w:type="spellStart"/>
+      <w:r>
+        <w:rPr>
+          <w:lang w:val="es-ES_tradnl" w:eastAsia="pt-BR"/>
+        </w:rPr>
+        <w:t>aos</w:t>
+      </w:r>
+      <w:proofErr w:type="spellEnd"/>
+      <w:r>
+        <w:rPr>
+          <w:lang w:val="es-ES_tradnl" w:eastAsia="pt-BR"/>
+        </w:rPr>
+        <w:t xml:space="preserve"> </w:t>
+      </w:r>
+      <w:proofErr w:type="spellStart"/>
+      <w:r>
+        <w:rPr>
+          <w:lang w:val="es-ES_tradnl" w:eastAsia="pt-BR"/>
+        </w:rPr>
+        <w:t>perfis</w:t>
+      </w:r>
+      <w:proofErr w:type="spellEnd"/>
+      <w:r>
+        <w:rPr>
+          <w:lang w:val="es-ES_tradnl" w:eastAsia="pt-BR"/>
+        </w:rPr>
+        <w:t xml:space="preserve"> de </w:t>
+      </w:r>
+      <w:proofErr w:type="spellStart"/>
+      <w:r>
+        <w:rPr>
+          <w:lang w:val="es-ES_tradnl" w:eastAsia="pt-BR"/>
+        </w:rPr>
+        <w:t>usuários</w:t>
+      </w:r>
+      <w:proofErr w:type="spellEnd"/>
+      <w:r>
+        <w:rPr>
+          <w:lang w:val="es-ES_tradnl" w:eastAsia="pt-BR"/>
+        </w:rPr>
+        <w:t>.</w:t>
       </w:r>
     </w:p>
     <w:p>
@@ -9607,18 +10185,111 @@
           <w:lang w:eastAsia="pt-BR"/>
         </w:rPr>
       </w:pPr>
+      <w:proofErr w:type="spellStart"/>
       <w:r>
         <w:rPr>
           <w:b/>
           <w:lang w:val="es-ES_tradnl" w:eastAsia="pt-BR"/>
         </w:rPr>
-        <w:t xml:space="preserve">Authorization </w:t>
-      </w:r>
-      <w:r>
-        <w:rPr>
+        <w:t>Authorization</w:t>
+      </w:r>
+      <w:proofErr w:type="spellEnd"/>
+      <w:r>
+        <w:rPr>
+          <w:b/>
           <w:lang w:val="es-ES_tradnl" w:eastAsia="pt-BR"/>
         </w:rPr>
-        <w:t>– Módulo de autorização. Serve os casos de uso referentes ao níveis de acesso às funcionalidades por usuários específicos.</w:t>
+        <w:t xml:space="preserve"> </w:t>
+      </w:r>
+      <w:r>
+        <w:rPr>
+          <w:lang w:val="es-ES_tradnl" w:eastAsia="pt-BR"/>
+        </w:rPr>
+        <w:t xml:space="preserve">– Módulo de </w:t>
+      </w:r>
+      <w:proofErr w:type="spellStart"/>
+      <w:r>
+        <w:rPr>
+          <w:lang w:val="es-ES_tradnl" w:eastAsia="pt-BR"/>
+        </w:rPr>
+        <w:t>autorização</w:t>
+      </w:r>
+      <w:proofErr w:type="spellEnd"/>
+      <w:r>
+        <w:rPr>
+          <w:lang w:val="es-ES_tradnl" w:eastAsia="pt-BR"/>
+        </w:rPr>
+        <w:t xml:space="preserve">. Serve os casos de uso referentes </w:t>
+      </w:r>
+      <w:proofErr w:type="spellStart"/>
+      <w:r>
+        <w:rPr>
+          <w:lang w:val="es-ES_tradnl" w:eastAsia="pt-BR"/>
+        </w:rPr>
+        <w:t>ao</w:t>
+      </w:r>
+      <w:proofErr w:type="spellEnd"/>
+      <w:r>
+        <w:rPr>
+          <w:lang w:val="es-ES_tradnl" w:eastAsia="pt-BR"/>
+        </w:rPr>
+        <w:t xml:space="preserve"> </w:t>
+      </w:r>
+      <w:proofErr w:type="spellStart"/>
+      <w:r>
+        <w:rPr>
+          <w:lang w:val="es-ES_tradnl" w:eastAsia="pt-BR"/>
+        </w:rPr>
+        <w:t>níveis</w:t>
+      </w:r>
+      <w:proofErr w:type="spellEnd"/>
+      <w:r>
+        <w:rPr>
+          <w:lang w:val="es-ES_tradnl" w:eastAsia="pt-BR"/>
+        </w:rPr>
+        <w:t xml:space="preserve"> de </w:t>
+      </w:r>
+      <w:proofErr w:type="spellStart"/>
+      <w:r>
+        <w:rPr>
+          <w:lang w:val="es-ES_tradnl" w:eastAsia="pt-BR"/>
+        </w:rPr>
+        <w:t>acesso</w:t>
+      </w:r>
+      <w:proofErr w:type="spellEnd"/>
+      <w:r>
+        <w:rPr>
+          <w:lang w:val="es-ES_tradnl" w:eastAsia="pt-BR"/>
+        </w:rPr>
+        <w:t xml:space="preserve"> </w:t>
+      </w:r>
+      <w:proofErr w:type="spellStart"/>
+      <w:r>
+        <w:rPr>
+          <w:lang w:val="es-ES_tradnl" w:eastAsia="pt-BR"/>
+        </w:rPr>
+        <w:t>às</w:t>
+      </w:r>
+      <w:proofErr w:type="spellEnd"/>
+      <w:r>
+        <w:rPr>
+          <w:lang w:val="es-ES_tradnl" w:eastAsia="pt-BR"/>
+        </w:rPr>
+        <w:t xml:space="preserve"> funcionalidades por </w:t>
+      </w:r>
+      <w:proofErr w:type="spellStart"/>
+      <w:r>
+        <w:rPr>
+          <w:lang w:val="es-ES_tradnl" w:eastAsia="pt-BR"/>
+        </w:rPr>
+        <w:t>usuários</w:t>
+      </w:r>
+      <w:proofErr w:type="spellEnd"/>
+      <w:r>
+        <w:rPr>
+          <w:lang w:val="es-ES_tradnl" w:eastAsia="pt-BR"/>
+        </w:rPr>
+        <w:t xml:space="preserve"> específicos.</w:t>
       </w:r>
     </w:p>
     <w:p>
@@ -9642,7 +10313,35 @@
         <w:rPr>
           <w:lang w:val="es-ES_tradnl" w:eastAsia="pt-BR"/>
         </w:rPr>
-        <w:t>– Representa o ORM utilizado para interagir com o banco de dados.</w:t>
+        <w:t xml:space="preserve">– Representa o ORM utilizado para </w:t>
+      </w:r>
+      <w:proofErr w:type="spellStart"/>
+      <w:r>
+        <w:rPr>
+          <w:lang w:val="es-ES_tradnl" w:eastAsia="pt-BR"/>
+        </w:rPr>
+        <w:t>interagir</w:t>
+      </w:r>
+      <w:proofErr w:type="spellEnd"/>
+      <w:r>
+        <w:rPr>
+          <w:lang w:val="es-ES_tradnl" w:eastAsia="pt-BR"/>
+        </w:rPr>
+        <w:t xml:space="preserve"> </w:t>
+      </w:r>
+      <w:proofErr w:type="spellStart"/>
+      <w:r>
+        <w:rPr>
+          <w:lang w:val="es-ES_tradnl" w:eastAsia="pt-BR"/>
+        </w:rPr>
+        <w:t>com</w:t>
+      </w:r>
+      <w:proofErr w:type="spellEnd"/>
+      <w:r>
+        <w:rPr>
+          <w:lang w:val="es-ES_tradnl" w:eastAsia="pt-BR"/>
+        </w:rPr>
+        <w:t xml:space="preserve"> o banco de dados.</w:t>
       </w:r>
     </w:p>
     <w:p>
@@ -9667,6 +10366,7 @@
           <w:b/>
           <w:lang w:eastAsia="pt-BR"/>
         </w:rPr>
+        <w:lastRenderedPageBreak/>
         <w:t>Web App</w:t>
       </w:r>
       <w:r>
@@ -9693,13 +10393,23 @@
           <w:lang w:eastAsia="pt-BR"/>
         </w:rPr>
       </w:pPr>
+      <w:proofErr w:type="spellStart"/>
       <w:r>
         <w:rPr>
           <w:b/>
           <w:shd w:val="clear" w:color="auto" w:fill="FFFFFF"/>
           <w:lang w:eastAsia="pt-BR"/>
         </w:rPr>
-        <w:t xml:space="preserve">Rooms </w:t>
+        <w:t>Rooms</w:t>
+      </w:r>
+      <w:proofErr w:type="spellEnd"/>
+      <w:r>
+        <w:rPr>
+          <w:b/>
+          <w:shd w:val="clear" w:color="auto" w:fill="FFFFFF"/>
+          <w:lang w:eastAsia="pt-BR"/>
+        </w:rPr>
+        <w:t xml:space="preserve"> </w:t>
       </w:r>
       <w:r>
         <w:rPr>
@@ -9745,13 +10455,23 @@
           <w:lang w:eastAsia="pt-BR"/>
         </w:rPr>
       </w:pPr>
+      <w:proofErr w:type="spellStart"/>
       <w:r>
         <w:rPr>
           <w:b/>
           <w:shd w:val="clear" w:color="auto" w:fill="FFFFFF"/>
           <w:lang w:eastAsia="pt-BR"/>
         </w:rPr>
-        <w:t xml:space="preserve">UserProfile </w:t>
+        <w:t>UserProfile</w:t>
+      </w:r>
+      <w:proofErr w:type="spellEnd"/>
+      <w:r>
+        <w:rPr>
+          <w:b/>
+          <w:shd w:val="clear" w:color="auto" w:fill="FFFFFF"/>
+          <w:lang w:eastAsia="pt-BR"/>
+        </w:rPr>
+        <w:t xml:space="preserve"> </w:t>
       </w:r>
       <w:r>
         <w:rPr>
@@ -9784,7 +10504,23 @@
           <w:shd w:val="clear" w:color="auto" w:fill="FFFFFF"/>
           <w:lang w:eastAsia="pt-BR"/>
         </w:rPr>
-        <w:t>– Contém as telas e componentes de interface usados para o usuário poder se cadastrar, se indentificar e entrar no sistema.</w:t>
+        <w:t xml:space="preserve">– Contém as telas e componentes de interface usados para o usuário poder se cadastrar, se </w:t>
+      </w:r>
+      <w:proofErr w:type="spellStart"/>
+      <w:r>
+        <w:rPr>
+          <w:shd w:val="clear" w:color="auto" w:fill="FFFFFF"/>
+          <w:lang w:eastAsia="pt-BR"/>
+        </w:rPr>
+        <w:t>indentificar</w:t>
+      </w:r>
+      <w:proofErr w:type="spellEnd"/>
+      <w:r>
+        <w:rPr>
+          <w:shd w:val="clear" w:color="auto" w:fill="FFFFFF"/>
+          <w:lang w:eastAsia="pt-BR"/>
+        </w:rPr>
+        <w:t xml:space="preserve"> e entrar no sistema.</w:t>
       </w:r>
     </w:p>
     <w:p>
@@ -9829,7 +10565,6 @@
           <w:shd w:val="clear" w:color="auto" w:fill="FFFFFF"/>
           <w:lang w:eastAsia="pt-BR"/>
         </w:rPr>
-        <w:lastRenderedPageBreak/>
         <w:t xml:space="preserve">SGBD </w:t>
       </w:r>
       <w:r>
@@ -9964,6 +10699,7 @@
         </w:rPr>
       </w:pPr>
       <w:r>
+        <w:lastRenderedPageBreak/>
         <w:t>Através dessa representação do modelo entidade e relacionamento conseguimos representar como as principais entidades se relacionam entre si no sistema. Podemos observar que o usuário pode estar em diversas salas e as salas podem ter diversos usuários. Por fim, a sala contém diversas mensagens e as mensagens contém diversas salas.</w:t>
       </w:r>
     </w:p>
@@ -10062,29 +10798,340 @@
         </w:rPr>
         <w:t xml:space="preserve">Cenário 1 - Acessibilidade: </w:t>
       </w:r>
-      <w:r>
-        <w:t xml:space="preserve">Suspendisse consequat consectetur velit. Sed sem risus, dictum dictum facilisis vitae, commodo quis leo. Vivamus nulla </w:t>
+      <w:proofErr w:type="spellStart"/>
+      <w:r>
+        <w:t>Suspendisse</w:t>
+      </w:r>
+      <w:proofErr w:type="spellEnd"/>
+      <w:r>
+        <w:t xml:space="preserve"> </w:t>
+      </w:r>
+      <w:proofErr w:type="spellStart"/>
+      <w:r>
+        <w:t>consequat</w:t>
+      </w:r>
+      <w:proofErr w:type="spellEnd"/>
+      <w:r>
+        <w:t xml:space="preserve"> </w:t>
+      </w:r>
+      <w:proofErr w:type="spellStart"/>
+      <w:r>
+        <w:t>consectetur</w:t>
+      </w:r>
+      <w:proofErr w:type="spellEnd"/>
+      <w:r>
+        <w:t xml:space="preserve"> </w:t>
+      </w:r>
+      <w:proofErr w:type="spellStart"/>
+      <w:r>
+        <w:t>velit</w:t>
+      </w:r>
+      <w:proofErr w:type="spellEnd"/>
+      <w:r>
+        <w:t xml:space="preserve">. </w:t>
+      </w:r>
+      <w:proofErr w:type="spellStart"/>
+      <w:r>
+        <w:t>Sed</w:t>
+      </w:r>
+      <w:proofErr w:type="spellEnd"/>
+      <w:r>
+        <w:t xml:space="preserve"> sem </w:t>
+      </w:r>
+      <w:proofErr w:type="spellStart"/>
+      <w:r>
+        <w:t>risus</w:t>
+      </w:r>
+      <w:proofErr w:type="spellEnd"/>
+      <w:r>
+        <w:t xml:space="preserve">, </w:t>
+      </w:r>
+      <w:proofErr w:type="spellStart"/>
+      <w:r>
+        <w:t>dictum</w:t>
+      </w:r>
+      <w:proofErr w:type="spellEnd"/>
+      <w:r>
+        <w:t xml:space="preserve"> </w:t>
+      </w:r>
+      <w:proofErr w:type="spellStart"/>
+      <w:r>
+        <w:t>dictum</w:t>
+      </w:r>
+      <w:proofErr w:type="spellEnd"/>
+      <w:r>
+        <w:t xml:space="preserve"> </w:t>
+      </w:r>
+      <w:proofErr w:type="spellStart"/>
+      <w:r>
+        <w:t>facilisis</w:t>
+      </w:r>
+      <w:proofErr w:type="spellEnd"/>
+      <w:r>
+        <w:t xml:space="preserve"> vitae, </w:t>
+      </w:r>
+      <w:proofErr w:type="spellStart"/>
+      <w:r>
+        <w:t>commodo</w:t>
+      </w:r>
+      <w:proofErr w:type="spellEnd"/>
+      <w:r>
+        <w:t xml:space="preserve"> quis </w:t>
+      </w:r>
+      <w:proofErr w:type="spellStart"/>
+      <w:r>
+        <w:t>leo</w:t>
+      </w:r>
+      <w:proofErr w:type="spellEnd"/>
+      <w:r>
+        <w:t xml:space="preserve">. </w:t>
+      </w:r>
+      <w:proofErr w:type="spellStart"/>
+      <w:r>
+        <w:t>Vivamus</w:t>
+      </w:r>
+      <w:proofErr w:type="spellEnd"/>
+      <w:r>
+        <w:t xml:space="preserve"> </w:t>
+      </w:r>
+      <w:proofErr w:type="spellStart"/>
+      <w:r>
+        <w:t>nulla</w:t>
+      </w:r>
+      <w:proofErr w:type="spellEnd"/>
+      <w:r>
+        <w:t xml:space="preserve"> </w:t>
       </w:r>
       <w:proofErr w:type="gramStart"/>
       <w:r>
-        <w:t>sem, cursus</w:t>
-      </w:r>
+        <w:t xml:space="preserve">sem, </w:t>
+      </w:r>
+      <w:proofErr w:type="spellStart"/>
+      <w:r>
+        <w:t>cursus</w:t>
+      </w:r>
+      <w:proofErr w:type="spellEnd"/>
       <w:proofErr w:type="gramEnd"/>
       <w:r>
-        <w:t xml:space="preserve"> a mollis </w:t>
-      </w:r>
-      <w:r>
-        <w:lastRenderedPageBreak/>
-        <w:t xml:space="preserve">quis, interdum at nulla. </w:t>
-      </w:r>
+        <w:t xml:space="preserve"> a </w:t>
+      </w:r>
+      <w:proofErr w:type="spellStart"/>
+      <w:r>
+        <w:t>mollis</w:t>
+      </w:r>
+      <w:proofErr w:type="spellEnd"/>
+      <w:r>
+        <w:t xml:space="preserve"> quis, </w:t>
+      </w:r>
+      <w:proofErr w:type="spellStart"/>
+      <w:r>
+        <w:t>interdum</w:t>
+      </w:r>
+      <w:proofErr w:type="spellEnd"/>
+      <w:r>
+        <w:t xml:space="preserve"> </w:t>
+      </w:r>
+      <w:proofErr w:type="spellStart"/>
+      <w:r>
+        <w:t>at</w:t>
+      </w:r>
+      <w:proofErr w:type="spellEnd"/>
+      <w:r>
+        <w:t xml:space="preserve"> </w:t>
+      </w:r>
+      <w:proofErr w:type="spellStart"/>
+      <w:r>
+        <w:t>nulla</w:t>
+      </w:r>
+      <w:proofErr w:type="spellEnd"/>
+      <w:r>
+        <w:t xml:space="preserve">. </w:t>
+      </w:r>
+      <w:proofErr w:type="spellStart"/>
       <w:r>
         <w:rPr>
           <w:lang w:val="en-US"/>
         </w:rPr>
-        <w:t xml:space="preserve">Nullam dictum congue mauris. Praesent nec nisi hendrerit, ullamcorper tortor non, rutrum sem. In non lectus tortor. </w:t>
-      </w:r>
-      <w:r>
-        <w:t xml:space="preserve">Nulla vel tincidunt eros. </w:t>
+        <w:t>Nullam</w:t>
+      </w:r>
+      <w:proofErr w:type="spellEnd"/>
+      <w:r>
+        <w:rPr>
+          <w:lang w:val="en-US"/>
+        </w:rPr>
+        <w:t xml:space="preserve"> dictum </w:t>
+      </w:r>
+      <w:proofErr w:type="spellStart"/>
+      <w:r>
+        <w:rPr>
+          <w:lang w:val="en-US"/>
+        </w:rPr>
+        <w:t>congue</w:t>
+      </w:r>
+      <w:proofErr w:type="spellEnd"/>
+      <w:r>
+        <w:rPr>
+          <w:lang w:val="en-US"/>
+        </w:rPr>
+        <w:t xml:space="preserve"> </w:t>
+      </w:r>
+      <w:proofErr w:type="spellStart"/>
+      <w:r>
+        <w:rPr>
+          <w:lang w:val="en-US"/>
+        </w:rPr>
+        <w:t>mauris</w:t>
+      </w:r>
+      <w:proofErr w:type="spellEnd"/>
+      <w:r>
+        <w:rPr>
+          <w:lang w:val="en-US"/>
+        </w:rPr>
+        <w:t xml:space="preserve">. </w:t>
+      </w:r>
+      <w:proofErr w:type="spellStart"/>
+      <w:r>
+        <w:rPr>
+          <w:lang w:val="en-US"/>
+        </w:rPr>
+        <w:t>Praesent</w:t>
+      </w:r>
+      <w:proofErr w:type="spellEnd"/>
+      <w:r>
+        <w:rPr>
+          <w:lang w:val="en-US"/>
+        </w:rPr>
+        <w:t xml:space="preserve"> </w:t>
+      </w:r>
+      <w:proofErr w:type="spellStart"/>
+      <w:r>
+        <w:rPr>
+          <w:lang w:val="en-US"/>
+        </w:rPr>
+        <w:t>nec</w:t>
+      </w:r>
+      <w:proofErr w:type="spellEnd"/>
+      <w:r>
+        <w:rPr>
+          <w:lang w:val="en-US"/>
+        </w:rPr>
+        <w:t xml:space="preserve"> nisi </w:t>
+      </w:r>
+      <w:proofErr w:type="spellStart"/>
+      <w:r>
+        <w:rPr>
+          <w:lang w:val="en-US"/>
+        </w:rPr>
+        <w:t>hendrerit</w:t>
+      </w:r>
+      <w:proofErr w:type="spellEnd"/>
+      <w:r>
+        <w:rPr>
+          <w:lang w:val="en-US"/>
+        </w:rPr>
+        <w:t xml:space="preserve">, </w:t>
+      </w:r>
+      <w:proofErr w:type="spellStart"/>
+      <w:r>
+        <w:rPr>
+          <w:lang w:val="en-US"/>
+        </w:rPr>
+        <w:t>ullamcorper</w:t>
+      </w:r>
+      <w:proofErr w:type="spellEnd"/>
+      <w:r>
+        <w:rPr>
+          <w:lang w:val="en-US"/>
+        </w:rPr>
+        <w:t xml:space="preserve"> </w:t>
+      </w:r>
+      <w:proofErr w:type="spellStart"/>
+      <w:r>
+        <w:rPr>
+          <w:lang w:val="en-US"/>
+        </w:rPr>
+        <w:t>tortor</w:t>
+      </w:r>
+      <w:proofErr w:type="spellEnd"/>
+      <w:r>
+        <w:rPr>
+          <w:lang w:val="en-US"/>
+        </w:rPr>
+        <w:t xml:space="preserve"> non, </w:t>
+      </w:r>
+      <w:proofErr w:type="spellStart"/>
+      <w:r>
+        <w:rPr>
+          <w:lang w:val="en-US"/>
+        </w:rPr>
+        <w:t>rutrum</w:t>
+      </w:r>
+      <w:proofErr w:type="spellEnd"/>
+      <w:r>
+        <w:rPr>
+          <w:lang w:val="en-US"/>
+        </w:rPr>
+        <w:t xml:space="preserve"> sem. In non </w:t>
+      </w:r>
+      <w:proofErr w:type="spellStart"/>
+      <w:r>
+        <w:rPr>
+          <w:lang w:val="en-US"/>
+        </w:rPr>
+        <w:t>lectus</w:t>
+      </w:r>
+      <w:proofErr w:type="spellEnd"/>
+      <w:r>
+        <w:rPr>
+          <w:lang w:val="en-US"/>
+        </w:rPr>
+        <w:t xml:space="preserve"> </w:t>
+      </w:r>
+      <w:proofErr w:type="spellStart"/>
+      <w:r>
+        <w:rPr>
+          <w:lang w:val="en-US"/>
+        </w:rPr>
+        <w:t>tortor</w:t>
+      </w:r>
+      <w:proofErr w:type="spellEnd"/>
+      <w:r>
+        <w:rPr>
+          <w:lang w:val="en-US"/>
+        </w:rPr>
+        <w:t xml:space="preserve">. </w:t>
+      </w:r>
+      <w:proofErr w:type="spellStart"/>
+      <w:r>
+        <w:t>Nulla</w:t>
+      </w:r>
+      <w:proofErr w:type="spellEnd"/>
+      <w:r>
+        <w:t xml:space="preserve"> </w:t>
+      </w:r>
+      <w:proofErr w:type="spellStart"/>
+      <w:r>
+        <w:t>vel</w:t>
+      </w:r>
+      <w:proofErr w:type="spellEnd"/>
+      <w:r>
+        <w:t xml:space="preserve"> </w:t>
+      </w:r>
+      <w:proofErr w:type="spellStart"/>
+      <w:r>
+        <w:t>tincidunt</w:t>
+      </w:r>
+      <w:proofErr w:type="spellEnd"/>
+      <w:r>
+        <w:t xml:space="preserve"> </w:t>
+      </w:r>
+      <w:proofErr w:type="spellStart"/>
+      <w:r>
+        <w:t>eros</w:t>
+      </w:r>
+      <w:proofErr w:type="spellEnd"/>
+      <w:r>
+        <w:t xml:space="preserve">. </w:t>
       </w:r>
     </w:p>
     <w:p>
@@ -10100,14 +11147,203 @@
         </w:rPr>
         <w:t xml:space="preserve">Cenário 2 - Interoperabilidade: </w:t>
       </w:r>
-      <w:r>
-        <w:t xml:space="preserve">Pellentesque habitant morbi tristique senectus et netus et malesuada fames ac turpis egestas. </w:t>
-      </w:r>
+      <w:proofErr w:type="spellStart"/>
+      <w:r>
+        <w:t>Pellentesque</w:t>
+      </w:r>
+      <w:proofErr w:type="spellEnd"/>
+      <w:r>
+        <w:t xml:space="preserve"> </w:t>
+      </w:r>
+      <w:proofErr w:type="spellStart"/>
+      <w:r>
+        <w:t>habitant</w:t>
+      </w:r>
+      <w:proofErr w:type="spellEnd"/>
+      <w:r>
+        <w:t xml:space="preserve"> </w:t>
+      </w:r>
+      <w:proofErr w:type="spellStart"/>
+      <w:r>
+        <w:t>morbi</w:t>
+      </w:r>
+      <w:proofErr w:type="spellEnd"/>
+      <w:r>
+        <w:t xml:space="preserve"> </w:t>
+      </w:r>
+      <w:proofErr w:type="spellStart"/>
+      <w:r>
+        <w:t>tristique</w:t>
+      </w:r>
+      <w:proofErr w:type="spellEnd"/>
+      <w:r>
+        <w:t xml:space="preserve"> </w:t>
+      </w:r>
+      <w:proofErr w:type="spellStart"/>
+      <w:r>
+        <w:t>senectus</w:t>
+      </w:r>
+      <w:proofErr w:type="spellEnd"/>
+      <w:r>
+        <w:t xml:space="preserve"> et </w:t>
+      </w:r>
+      <w:proofErr w:type="spellStart"/>
+      <w:r>
+        <w:t>netus</w:t>
+      </w:r>
+      <w:proofErr w:type="spellEnd"/>
+      <w:r>
+        <w:t xml:space="preserve"> et </w:t>
+      </w:r>
+      <w:proofErr w:type="spellStart"/>
+      <w:r>
+        <w:t>malesuada</w:t>
+      </w:r>
+      <w:proofErr w:type="spellEnd"/>
+      <w:r>
+        <w:t xml:space="preserve"> fames ac </w:t>
+      </w:r>
+      <w:proofErr w:type="spellStart"/>
+      <w:r>
+        <w:t>turpis</w:t>
+      </w:r>
+      <w:proofErr w:type="spellEnd"/>
+      <w:r>
+        <w:t xml:space="preserve"> </w:t>
+      </w:r>
+      <w:proofErr w:type="spellStart"/>
+      <w:r>
+        <w:t>egestas</w:t>
+      </w:r>
+      <w:proofErr w:type="spellEnd"/>
+      <w:r>
+        <w:t xml:space="preserve">. </w:t>
+      </w:r>
+      <w:proofErr w:type="spellStart"/>
       <w:r>
         <w:rPr>
           <w:lang w:val="en-US"/>
         </w:rPr>
-        <w:t xml:space="preserve">Fusce ut accumsan erat. Pellentesque in enim tempus, iaculis sem in, semper arcu. </w:t>
+        <w:t>Fusce</w:t>
+      </w:r>
+      <w:proofErr w:type="spellEnd"/>
+      <w:r>
+        <w:rPr>
+          <w:lang w:val="en-US"/>
+        </w:rPr>
+        <w:t xml:space="preserve"> </w:t>
+      </w:r>
+      <w:proofErr w:type="spellStart"/>
+      <w:r>
+        <w:rPr>
+          <w:lang w:val="en-US"/>
+        </w:rPr>
+        <w:t>ut</w:t>
+      </w:r>
+      <w:proofErr w:type="spellEnd"/>
+      <w:r>
+        <w:rPr>
+          <w:lang w:val="en-US"/>
+        </w:rPr>
+        <w:t xml:space="preserve"> </w:t>
+      </w:r>
+      <w:proofErr w:type="spellStart"/>
+      <w:r>
+        <w:rPr>
+          <w:lang w:val="en-US"/>
+        </w:rPr>
+        <w:t>accumsan</w:t>
+      </w:r>
+      <w:proofErr w:type="spellEnd"/>
+      <w:r>
+        <w:rPr>
+          <w:lang w:val="en-US"/>
+        </w:rPr>
+        <w:t xml:space="preserve"> </w:t>
+      </w:r>
+      <w:proofErr w:type="spellStart"/>
+      <w:r>
+        <w:rPr>
+          <w:lang w:val="en-US"/>
+        </w:rPr>
+        <w:t>erat</w:t>
+      </w:r>
+      <w:proofErr w:type="spellEnd"/>
+      <w:r>
+        <w:rPr>
+          <w:lang w:val="en-US"/>
+        </w:rPr>
+        <w:t xml:space="preserve">. </w:t>
+      </w:r>
+      <w:proofErr w:type="spellStart"/>
+      <w:r>
+        <w:rPr>
+          <w:lang w:val="en-US"/>
+        </w:rPr>
+        <w:t>Pellentesque</w:t>
+      </w:r>
+      <w:proofErr w:type="spellEnd"/>
+      <w:r>
+        <w:rPr>
+          <w:lang w:val="en-US"/>
+        </w:rPr>
+        <w:t xml:space="preserve"> in </w:t>
+      </w:r>
+      <w:proofErr w:type="spellStart"/>
+      <w:r>
+        <w:rPr>
+          <w:lang w:val="en-US"/>
+        </w:rPr>
+        <w:t>enim</w:t>
+      </w:r>
+      <w:proofErr w:type="spellEnd"/>
+      <w:r>
+        <w:rPr>
+          <w:lang w:val="en-US"/>
+        </w:rPr>
+        <w:t xml:space="preserve"> tempus, </w:t>
+      </w:r>
+      <w:proofErr w:type="spellStart"/>
+      <w:r>
+        <w:rPr>
+          <w:lang w:val="en-US"/>
+        </w:rPr>
+        <w:t>iaculis</w:t>
+      </w:r>
+      <w:proofErr w:type="spellEnd"/>
+      <w:r>
+        <w:rPr>
+          <w:lang w:val="en-US"/>
+        </w:rPr>
+        <w:t xml:space="preserve"> </w:t>
+      </w:r>
+      <w:proofErr w:type="spellStart"/>
+      <w:r>
+        <w:rPr>
+          <w:lang w:val="en-US"/>
+        </w:rPr>
+        <w:t>sem</w:t>
+      </w:r>
+      <w:proofErr w:type="spellEnd"/>
+      <w:r>
+        <w:rPr>
+          <w:lang w:val="en-US"/>
+        </w:rPr>
+        <w:t xml:space="preserve"> in, semper </w:t>
+      </w:r>
+      <w:proofErr w:type="spellStart"/>
+      <w:r>
+        <w:rPr>
+          <w:lang w:val="en-US"/>
+        </w:rPr>
+        <w:t>arcu</w:t>
+      </w:r>
+      <w:proofErr w:type="spellEnd"/>
+      <w:r>
+        <w:rPr>
+          <w:lang w:val="en-US"/>
+        </w:rPr>
+        <w:t xml:space="preserve">. </w:t>
       </w:r>
     </w:p>
     <w:p>
@@ -10127,7 +11363,223 @@
         <w:t>Cenário 3 - Manutenibilidade:</w:t>
       </w:r>
       <w:r>
-        <w:t xml:space="preserve"> Phasellus magna tellus, consectetur quis scelerisque eget, ultricies eu ligula. Sed rhoncus fermentum nisi, a ullamcorper leo fringilla id. Nulla lacinia sem vel magna ornare, non tincidunt ipsum rhoncus. Nam euismod semper ante id tristique. Mauris vel elit augue.</w:t>
+        <w:t xml:space="preserve"> </w:t>
+      </w:r>
+      <w:proofErr w:type="spellStart"/>
+      <w:r>
+        <w:t>Phasellus</w:t>
+      </w:r>
+      <w:proofErr w:type="spellEnd"/>
+      <w:r>
+        <w:t xml:space="preserve"> magna </w:t>
+      </w:r>
+      <w:proofErr w:type="spellStart"/>
+      <w:r>
+        <w:t>tellus</w:t>
+      </w:r>
+      <w:proofErr w:type="spellEnd"/>
+      <w:r>
+        <w:t xml:space="preserve">, </w:t>
+      </w:r>
+      <w:proofErr w:type="spellStart"/>
+      <w:r>
+        <w:t>consectetur</w:t>
+      </w:r>
+      <w:proofErr w:type="spellEnd"/>
+      <w:r>
+        <w:t xml:space="preserve"> quis </w:t>
+      </w:r>
+      <w:proofErr w:type="spellStart"/>
+      <w:r>
+        <w:t>scelerisque</w:t>
+      </w:r>
+      <w:proofErr w:type="spellEnd"/>
+      <w:r>
+        <w:t xml:space="preserve"> </w:t>
+      </w:r>
+      <w:proofErr w:type="spellStart"/>
+      <w:r>
+        <w:t>eget</w:t>
+      </w:r>
+      <w:proofErr w:type="spellEnd"/>
+      <w:r>
+        <w:t xml:space="preserve">, </w:t>
+      </w:r>
+      <w:proofErr w:type="spellStart"/>
+      <w:r>
+        <w:t>ultricies</w:t>
+      </w:r>
+      <w:proofErr w:type="spellEnd"/>
+      <w:r>
+        <w:t xml:space="preserve"> eu </w:t>
+      </w:r>
+      <w:proofErr w:type="spellStart"/>
+      <w:r>
+        <w:t>ligula</w:t>
+      </w:r>
+      <w:proofErr w:type="spellEnd"/>
+      <w:r>
+        <w:t xml:space="preserve">. </w:t>
+      </w:r>
+      <w:proofErr w:type="spellStart"/>
+      <w:r>
+        <w:t>Sed</w:t>
+      </w:r>
+      <w:proofErr w:type="spellEnd"/>
+      <w:r>
+        <w:t xml:space="preserve"> </w:t>
+      </w:r>
+      <w:proofErr w:type="spellStart"/>
+      <w:r>
+        <w:t>rhoncus</w:t>
+      </w:r>
+      <w:proofErr w:type="spellEnd"/>
+      <w:r>
+        <w:t xml:space="preserve"> </w:t>
+      </w:r>
+      <w:proofErr w:type="spellStart"/>
+      <w:r>
+        <w:t>fermentum</w:t>
+      </w:r>
+      <w:proofErr w:type="spellEnd"/>
+      <w:r>
+        <w:t xml:space="preserve"> </w:t>
+      </w:r>
+      <w:proofErr w:type="spellStart"/>
+      <w:r>
+        <w:t>nisi</w:t>
+      </w:r>
+      <w:proofErr w:type="spellEnd"/>
+      <w:r>
+        <w:t xml:space="preserve">, a </w:t>
+      </w:r>
+      <w:proofErr w:type="spellStart"/>
+      <w:r>
+        <w:t>ullamcorper</w:t>
+      </w:r>
+      <w:proofErr w:type="spellEnd"/>
+      <w:r>
+        <w:t xml:space="preserve"> </w:t>
+      </w:r>
+      <w:proofErr w:type="spellStart"/>
+      <w:r>
+        <w:t>leo</w:t>
+      </w:r>
+      <w:proofErr w:type="spellEnd"/>
+      <w:r>
+        <w:t xml:space="preserve"> </w:t>
+      </w:r>
+      <w:proofErr w:type="spellStart"/>
+      <w:r>
+        <w:t>fringilla</w:t>
+      </w:r>
+      <w:proofErr w:type="spellEnd"/>
+      <w:r>
+        <w:t xml:space="preserve"> id. </w:t>
+      </w:r>
+      <w:proofErr w:type="spellStart"/>
+      <w:r>
+        <w:t>Nulla</w:t>
+      </w:r>
+      <w:proofErr w:type="spellEnd"/>
+      <w:r>
+        <w:t xml:space="preserve"> </w:t>
+      </w:r>
+      <w:proofErr w:type="spellStart"/>
+      <w:r>
+        <w:t>lacinia</w:t>
+      </w:r>
+      <w:proofErr w:type="spellEnd"/>
+      <w:r>
+        <w:t xml:space="preserve"> sem </w:t>
+      </w:r>
+      <w:proofErr w:type="spellStart"/>
+      <w:r>
+        <w:t>vel</w:t>
+      </w:r>
+      <w:proofErr w:type="spellEnd"/>
+      <w:r>
+        <w:t xml:space="preserve"> magna </w:t>
+      </w:r>
+      <w:proofErr w:type="spellStart"/>
+      <w:r>
+        <w:t>ornare</w:t>
+      </w:r>
+      <w:proofErr w:type="spellEnd"/>
+      <w:r>
+        <w:t xml:space="preserve">, non </w:t>
+      </w:r>
+      <w:proofErr w:type="spellStart"/>
+      <w:r>
+        <w:t>tincidunt</w:t>
+      </w:r>
+      <w:proofErr w:type="spellEnd"/>
+      <w:r>
+        <w:t xml:space="preserve"> ipsum </w:t>
+      </w:r>
+      <w:proofErr w:type="spellStart"/>
+      <w:r>
+        <w:t>rhoncus</w:t>
+      </w:r>
+      <w:proofErr w:type="spellEnd"/>
+      <w:r>
+        <w:t xml:space="preserve">. Nam </w:t>
+      </w:r>
+      <w:proofErr w:type="spellStart"/>
+      <w:r>
+        <w:t>euismod</w:t>
+      </w:r>
+      <w:proofErr w:type="spellEnd"/>
+      <w:r>
+        <w:t xml:space="preserve"> </w:t>
+      </w:r>
+      <w:proofErr w:type="spellStart"/>
+      <w:r>
+        <w:t>semper</w:t>
+      </w:r>
+      <w:proofErr w:type="spellEnd"/>
+      <w:r>
+        <w:t xml:space="preserve"> ante id </w:t>
+      </w:r>
+      <w:proofErr w:type="spellStart"/>
+      <w:r>
+        <w:t>tristique</w:t>
+      </w:r>
+      <w:proofErr w:type="spellEnd"/>
+      <w:r>
+        <w:t xml:space="preserve">. </w:t>
+      </w:r>
+      <w:proofErr w:type="spellStart"/>
+      <w:r>
+        <w:t>Mauris</w:t>
+      </w:r>
+      <w:proofErr w:type="spellEnd"/>
+      <w:r>
+        <w:t xml:space="preserve"> </w:t>
+      </w:r>
+      <w:proofErr w:type="spellStart"/>
+      <w:r>
+        <w:t>vel</w:t>
+      </w:r>
+      <w:proofErr w:type="spellEnd"/>
+      <w:r>
+        <w:t xml:space="preserve"> </w:t>
+      </w:r>
+      <w:proofErr w:type="spellStart"/>
+      <w:r>
+        <w:t>elit</w:t>
+      </w:r>
+      <w:proofErr w:type="spellEnd"/>
+      <w:r>
+        <w:t xml:space="preserve"> </w:t>
+      </w:r>
+      <w:proofErr w:type="spellStart"/>
+      <w:r>
+        <w:t>augue</w:t>
+      </w:r>
+      <w:proofErr w:type="spellEnd"/>
+      <w:r>
+        <w:t>.</w:t>
       </w:r>
     </w:p>
     <w:p>
@@ -10146,8 +11598,301 @@
         </w:rPr>
         <w:t xml:space="preserve">Cenário 4 - Segurança: </w:t>
       </w:r>
-      <w:r>
-        <w:t>Suspendisse consectetur porta tortor non convallis. Sed lobortis erat sed dignissim dignissim. Nunc eleifend elit et aliquet imperdiet. Ut eu quam at lacus tincidunt fringilla eget maximus metus. Praesent finibus, sapien eget molestie porta, neque turpis congue risus, vel porttitor sapien tortor ac nulla. Aliquam erat volutpat.</w:t>
+      <w:proofErr w:type="spellStart"/>
+      <w:r>
+        <w:t>Suspendisse</w:t>
+      </w:r>
+      <w:proofErr w:type="spellEnd"/>
+      <w:r>
+        <w:t xml:space="preserve"> </w:t>
+      </w:r>
+      <w:proofErr w:type="spellStart"/>
+      <w:r>
+        <w:t>consectetur</w:t>
+      </w:r>
+      <w:proofErr w:type="spellEnd"/>
+      <w:r>
+        <w:t xml:space="preserve"> porta </w:t>
+      </w:r>
+      <w:proofErr w:type="spellStart"/>
+      <w:r>
+        <w:t>tortor</w:t>
+      </w:r>
+      <w:proofErr w:type="spellEnd"/>
+      <w:r>
+        <w:t xml:space="preserve"> non </w:t>
+      </w:r>
+      <w:proofErr w:type="spellStart"/>
+      <w:r>
+        <w:t>convallis</w:t>
+      </w:r>
+      <w:proofErr w:type="spellEnd"/>
+      <w:r>
+        <w:t xml:space="preserve">. </w:t>
+      </w:r>
+      <w:proofErr w:type="spellStart"/>
+      <w:r>
+        <w:t>Sed</w:t>
+      </w:r>
+      <w:proofErr w:type="spellEnd"/>
+      <w:r>
+        <w:t xml:space="preserve"> </w:t>
+      </w:r>
+      <w:proofErr w:type="spellStart"/>
+      <w:r>
+        <w:t>lobortis</w:t>
+      </w:r>
+      <w:proofErr w:type="spellEnd"/>
+      <w:r>
+        <w:t xml:space="preserve"> erat </w:t>
+      </w:r>
+      <w:proofErr w:type="spellStart"/>
+      <w:r>
+        <w:t>sed</w:t>
+      </w:r>
+      <w:proofErr w:type="spellEnd"/>
+      <w:r>
+        <w:t xml:space="preserve"> </w:t>
+      </w:r>
+      <w:proofErr w:type="spellStart"/>
+      <w:r>
+        <w:t>dignissim</w:t>
+      </w:r>
+      <w:proofErr w:type="spellEnd"/>
+      <w:r>
+        <w:t xml:space="preserve"> </w:t>
+      </w:r>
+      <w:proofErr w:type="spellStart"/>
+      <w:r>
+        <w:t>dignissim</w:t>
+      </w:r>
+      <w:proofErr w:type="spellEnd"/>
+      <w:r>
+        <w:t xml:space="preserve">. Nunc </w:t>
+      </w:r>
+      <w:proofErr w:type="spellStart"/>
+      <w:r>
+        <w:t>eleifend</w:t>
+      </w:r>
+      <w:proofErr w:type="spellEnd"/>
+      <w:r>
+        <w:t xml:space="preserve"> </w:t>
+      </w:r>
+      <w:proofErr w:type="spellStart"/>
+      <w:r>
+        <w:t>elit</w:t>
+      </w:r>
+      <w:proofErr w:type="spellEnd"/>
+      <w:r>
+        <w:t xml:space="preserve"> et </w:t>
+      </w:r>
+      <w:proofErr w:type="spellStart"/>
+      <w:r>
+        <w:t>aliquet</w:t>
+      </w:r>
+      <w:proofErr w:type="spellEnd"/>
+      <w:r>
+        <w:t xml:space="preserve"> </w:t>
+      </w:r>
+      <w:proofErr w:type="spellStart"/>
+      <w:r>
+        <w:t>imperdiet</w:t>
+      </w:r>
+      <w:proofErr w:type="spellEnd"/>
+      <w:r>
+        <w:t xml:space="preserve">. Ut eu </w:t>
+      </w:r>
+      <w:proofErr w:type="spellStart"/>
+      <w:r>
+        <w:t>quam</w:t>
+      </w:r>
+      <w:proofErr w:type="spellEnd"/>
+      <w:r>
+        <w:t xml:space="preserve"> </w:t>
+      </w:r>
+      <w:proofErr w:type="spellStart"/>
+      <w:r>
+        <w:t>at</w:t>
+      </w:r>
+      <w:proofErr w:type="spellEnd"/>
+      <w:r>
+        <w:t xml:space="preserve"> </w:t>
+      </w:r>
+      <w:proofErr w:type="spellStart"/>
+      <w:r>
+        <w:t>lacus</w:t>
+      </w:r>
+      <w:proofErr w:type="spellEnd"/>
+      <w:r>
+        <w:t xml:space="preserve"> </w:t>
+      </w:r>
+      <w:proofErr w:type="spellStart"/>
+      <w:r>
+        <w:t>tincidunt</w:t>
+      </w:r>
+      <w:proofErr w:type="spellEnd"/>
+      <w:r>
+        <w:t xml:space="preserve"> </w:t>
+      </w:r>
+      <w:proofErr w:type="spellStart"/>
+      <w:r>
+        <w:t>fringilla</w:t>
+      </w:r>
+      <w:proofErr w:type="spellEnd"/>
+      <w:r>
+        <w:t xml:space="preserve"> </w:t>
+      </w:r>
+      <w:proofErr w:type="spellStart"/>
+      <w:r>
+        <w:t>eget</w:t>
+      </w:r>
+      <w:proofErr w:type="spellEnd"/>
+      <w:r>
+        <w:t xml:space="preserve"> </w:t>
+      </w:r>
+      <w:proofErr w:type="spellStart"/>
+      <w:r>
+        <w:t>maximus</w:t>
+      </w:r>
+      <w:proofErr w:type="spellEnd"/>
+      <w:r>
+        <w:t xml:space="preserve"> </w:t>
+      </w:r>
+      <w:proofErr w:type="spellStart"/>
+      <w:r>
+        <w:t>metus</w:t>
+      </w:r>
+      <w:proofErr w:type="spellEnd"/>
+      <w:r>
+        <w:t xml:space="preserve">. </w:t>
+      </w:r>
+      <w:proofErr w:type="spellStart"/>
+      <w:r>
+        <w:t>Praesent</w:t>
+      </w:r>
+      <w:proofErr w:type="spellEnd"/>
+      <w:r>
+        <w:t xml:space="preserve"> </w:t>
+      </w:r>
+      <w:proofErr w:type="spellStart"/>
+      <w:r>
+        <w:t>finibus</w:t>
+      </w:r>
+      <w:proofErr w:type="spellEnd"/>
+      <w:r>
+        <w:t xml:space="preserve">, </w:t>
+      </w:r>
+      <w:proofErr w:type="spellStart"/>
+      <w:r>
+        <w:t>sapien</w:t>
+      </w:r>
+      <w:proofErr w:type="spellEnd"/>
+      <w:r>
+        <w:t xml:space="preserve"> </w:t>
+      </w:r>
+      <w:proofErr w:type="spellStart"/>
+      <w:r>
+        <w:t>eget</w:t>
+      </w:r>
+      <w:proofErr w:type="spellEnd"/>
+      <w:r>
+        <w:t xml:space="preserve"> </w:t>
+      </w:r>
+      <w:proofErr w:type="spellStart"/>
+      <w:r>
+        <w:t>molestie</w:t>
+      </w:r>
+      <w:proofErr w:type="spellEnd"/>
+      <w:r>
+        <w:t xml:space="preserve"> porta, </w:t>
+      </w:r>
+      <w:proofErr w:type="spellStart"/>
+      <w:r>
+        <w:t>neque</w:t>
+      </w:r>
+      <w:proofErr w:type="spellEnd"/>
+      <w:r>
+        <w:t xml:space="preserve"> </w:t>
+      </w:r>
+      <w:proofErr w:type="spellStart"/>
+      <w:r>
+        <w:t>turpis</w:t>
+      </w:r>
+      <w:proofErr w:type="spellEnd"/>
+      <w:r>
+        <w:t xml:space="preserve"> </w:t>
+      </w:r>
+      <w:proofErr w:type="spellStart"/>
+      <w:r>
+        <w:t>congue</w:t>
+      </w:r>
+      <w:proofErr w:type="spellEnd"/>
+      <w:r>
+        <w:t xml:space="preserve"> </w:t>
+      </w:r>
+      <w:proofErr w:type="spellStart"/>
+      <w:r>
+        <w:t>risus</w:t>
+      </w:r>
+      <w:proofErr w:type="spellEnd"/>
+      <w:r>
+        <w:t xml:space="preserve">, </w:t>
+      </w:r>
+      <w:proofErr w:type="spellStart"/>
+      <w:r>
+        <w:t>vel</w:t>
+      </w:r>
+      <w:proofErr w:type="spellEnd"/>
+      <w:r>
+        <w:t xml:space="preserve"> </w:t>
+      </w:r>
+      <w:proofErr w:type="spellStart"/>
+      <w:r>
+        <w:t>porttitor</w:t>
+      </w:r>
+      <w:proofErr w:type="spellEnd"/>
+      <w:r>
+        <w:t xml:space="preserve"> </w:t>
+      </w:r>
+      <w:proofErr w:type="spellStart"/>
+      <w:r>
+        <w:t>sapien</w:t>
+      </w:r>
+      <w:proofErr w:type="spellEnd"/>
+      <w:r>
+        <w:t xml:space="preserve"> </w:t>
+      </w:r>
+      <w:proofErr w:type="spellStart"/>
+      <w:r>
+        <w:t>tortor</w:t>
+      </w:r>
+      <w:proofErr w:type="spellEnd"/>
+      <w:r>
+        <w:t xml:space="preserve"> ac </w:t>
+      </w:r>
+      <w:proofErr w:type="spellStart"/>
+      <w:r>
+        <w:t>nulla</w:t>
+      </w:r>
+      <w:proofErr w:type="spellEnd"/>
+      <w:r>
+        <w:t xml:space="preserve">. </w:t>
+      </w:r>
+      <w:proofErr w:type="spellStart"/>
+      <w:r>
+        <w:t>Aliquam</w:t>
+      </w:r>
+      <w:proofErr w:type="spellEnd"/>
+      <w:r>
+        <w:t xml:space="preserve"> erat </w:t>
+      </w:r>
+      <w:proofErr w:type="spellStart"/>
+      <w:r>
+        <w:t>volutpat</w:t>
+      </w:r>
+      <w:proofErr w:type="spellEnd"/>
+      <w:r>
+        <w:t>.</w:t>
       </w:r>
     </w:p>
     <w:p>
@@ -10241,12 +11986,37 @@
                 <w:sz w:val="20"/>
               </w:rPr>
             </w:pPr>
-            <w:r>
-              <w:rPr>
-                <w:b/>
-                <w:sz w:val="20"/>
-              </w:rPr>
-              <w:t>Atributo de Qualidade:</w:t>
+            <w:proofErr w:type="spellStart"/>
+            <w:r>
+              <w:rPr>
+                <w:b/>
+                <w:sz w:val="20"/>
+              </w:rPr>
+              <w:t>Atributo</w:t>
+            </w:r>
+            <w:proofErr w:type="spellEnd"/>
+            <w:r>
+              <w:rPr>
+                <w:b/>
+                <w:sz w:val="20"/>
+              </w:rPr>
+              <w:t xml:space="preserve"> de </w:t>
+            </w:r>
+            <w:proofErr w:type="spellStart"/>
+            <w:r>
+              <w:rPr>
+                <w:b/>
+                <w:sz w:val="20"/>
+              </w:rPr>
+              <w:t>Qualidade</w:t>
+            </w:r>
+            <w:proofErr w:type="spellEnd"/>
+            <w:r>
+              <w:rPr>
+                <w:b/>
+                <w:sz w:val="20"/>
+              </w:rPr>
+              <w:t>:</w:t>
             </w:r>
           </w:p>
         </w:tc>
@@ -10272,13 +12042,31 @@
                 <w:sz w:val="20"/>
               </w:rPr>
             </w:pPr>
-            <w:r>
-              <w:rPr>
-                <w:b/>
-                <w:sz w:val="20"/>
-              </w:rPr>
-              <w:t>Requisito de Qualidade</w:t>
-            </w:r>
+            <w:proofErr w:type="spellStart"/>
+            <w:r>
+              <w:rPr>
+                <w:b/>
+                <w:sz w:val="20"/>
+              </w:rPr>
+              <w:t>Requisito</w:t>
+            </w:r>
+            <w:proofErr w:type="spellEnd"/>
+            <w:r>
+              <w:rPr>
+                <w:b/>
+                <w:sz w:val="20"/>
+              </w:rPr>
+              <w:t xml:space="preserve"> de </w:t>
+            </w:r>
+            <w:proofErr w:type="spellStart"/>
+            <w:r>
+              <w:rPr>
+                <w:b/>
+                <w:sz w:val="20"/>
+              </w:rPr>
+              <w:t>Qualidade</w:t>
+            </w:r>
+            <w:proofErr w:type="spellEnd"/>
           </w:p>
         </w:tc>
       </w:tr>
@@ -10306,12 +12094,14 @@
                 <w:sz w:val="20"/>
               </w:rPr>
             </w:pPr>
+            <w:proofErr w:type="spellStart"/>
             <w:r>
               <w:rPr>
                 <w:sz w:val="20"/>
               </w:rPr>
               <w:t>Segurança</w:t>
             </w:r>
+            <w:proofErr w:type="spellEnd"/>
           </w:p>
         </w:tc>
         <w:tc>
@@ -10372,12 +12162,22 @@
                 <w:sz w:val="20"/>
               </w:rPr>
             </w:pPr>
-            <w:r>
-              <w:rPr>
-                <w:b/>
-                <w:sz w:val="20"/>
-              </w:rPr>
-              <w:t>Preocupação:</w:t>
+            <w:proofErr w:type="spellStart"/>
+            <w:r>
+              <w:rPr>
+                <w:b/>
+                <w:sz w:val="20"/>
+              </w:rPr>
+              <w:lastRenderedPageBreak/>
+              <w:t>Preocupação</w:t>
+            </w:r>
+            <w:proofErr w:type="spellEnd"/>
+            <w:r>
+              <w:rPr>
+                <w:b/>
+                <w:sz w:val="20"/>
+              </w:rPr>
+              <w:t>:</w:t>
             </w:r>
           </w:p>
         </w:tc>
@@ -10443,12 +12243,21 @@
                 <w:sz w:val="20"/>
               </w:rPr>
             </w:pPr>
-            <w:r>
-              <w:rPr>
-                <w:b/>
-                <w:sz w:val="20"/>
-              </w:rPr>
-              <w:t>Cenários(s):</w:t>
+            <w:proofErr w:type="spellStart"/>
+            <w:r>
+              <w:rPr>
+                <w:b/>
+                <w:sz w:val="20"/>
+              </w:rPr>
+              <w:t>Cenários</w:t>
+            </w:r>
+            <w:proofErr w:type="spellEnd"/>
+            <w:r>
+              <w:rPr>
+                <w:b/>
+                <w:sz w:val="20"/>
+              </w:rPr>
+              <w:t>(s):</w:t>
             </w:r>
           </w:p>
         </w:tc>
@@ -10477,11 +12286,19 @@
                 <w:sz w:val="20"/>
               </w:rPr>
             </w:pPr>
-            <w:r>
-              <w:rPr>
-                <w:sz w:val="20"/>
-              </w:rPr>
-              <w:t>Cenário 4</w:t>
+            <w:proofErr w:type="spellStart"/>
+            <w:r>
+              <w:rPr>
+                <w:sz w:val="20"/>
+              </w:rPr>
+              <w:t>Cenário</w:t>
+            </w:r>
+            <w:proofErr w:type="spellEnd"/>
+            <w:r>
+              <w:rPr>
+                <w:sz w:val="20"/>
+              </w:rPr>
+              <w:t xml:space="preserve"> 4</w:t>
             </w:r>
           </w:p>
         </w:tc>
@@ -10512,12 +12329,21 @@
                 <w:sz w:val="20"/>
               </w:rPr>
             </w:pPr>
-            <w:r>
-              <w:rPr>
-                <w:b/>
-                <w:sz w:val="20"/>
-              </w:rPr>
-              <w:t>Ambiente:</w:t>
+            <w:proofErr w:type="spellStart"/>
+            <w:r>
+              <w:rPr>
+                <w:b/>
+                <w:sz w:val="20"/>
+              </w:rPr>
+              <w:t>Ambiente</w:t>
+            </w:r>
+            <w:proofErr w:type="spellEnd"/>
+            <w:r>
+              <w:rPr>
+                <w:b/>
+                <w:sz w:val="20"/>
+              </w:rPr>
+              <w:t>:</w:t>
             </w:r>
           </w:p>
         </w:tc>
@@ -10550,7 +12376,35 @@
               <w:rPr>
                 <w:sz w:val="20"/>
               </w:rPr>
-              <w:t>Sistema em operação normal</w:t>
+              <w:t xml:space="preserve">Sistema </w:t>
+            </w:r>
+            <w:proofErr w:type="spellStart"/>
+            <w:r>
+              <w:rPr>
+                <w:sz w:val="20"/>
+              </w:rPr>
+              <w:t>em</w:t>
+            </w:r>
+            <w:proofErr w:type="spellEnd"/>
+            <w:r>
+              <w:rPr>
+                <w:sz w:val="20"/>
+              </w:rPr>
+              <w:t xml:space="preserve"> </w:t>
+            </w:r>
+            <w:proofErr w:type="spellStart"/>
+            <w:r>
+              <w:rPr>
+                <w:sz w:val="20"/>
+              </w:rPr>
+              <w:t>operação</w:t>
+            </w:r>
+            <w:proofErr w:type="spellEnd"/>
+            <w:r>
+              <w:rPr>
+                <w:sz w:val="20"/>
+              </w:rPr>
+              <w:t xml:space="preserve"> normal</w:t>
             </w:r>
           </w:p>
         </w:tc>
@@ -10581,12 +12435,21 @@
                 <w:sz w:val="20"/>
               </w:rPr>
             </w:pPr>
-            <w:r>
-              <w:rPr>
-                <w:b/>
-                <w:sz w:val="20"/>
-              </w:rPr>
-              <w:t>Estímulo:</w:t>
+            <w:proofErr w:type="spellStart"/>
+            <w:r>
+              <w:rPr>
+                <w:b/>
+                <w:sz w:val="20"/>
+              </w:rPr>
+              <w:t>Estímulo</w:t>
+            </w:r>
+            <w:proofErr w:type="spellEnd"/>
+            <w:r>
+              <w:rPr>
+                <w:b/>
+                <w:sz w:val="20"/>
+              </w:rPr>
+              <w:t>:</w:t>
             </w:r>
           </w:p>
         </w:tc>
@@ -10652,12 +12515,21 @@
                 <w:sz w:val="20"/>
               </w:rPr>
             </w:pPr>
-            <w:r>
-              <w:rPr>
-                <w:b/>
-                <w:sz w:val="20"/>
-              </w:rPr>
-              <w:t>Mecanismo:</w:t>
+            <w:proofErr w:type="spellStart"/>
+            <w:r>
+              <w:rPr>
+                <w:b/>
+                <w:sz w:val="20"/>
+              </w:rPr>
+              <w:t>Mecanismo</w:t>
+            </w:r>
+            <w:proofErr w:type="spellEnd"/>
+            <w:r>
+              <w:rPr>
+                <w:b/>
+                <w:sz w:val="20"/>
+              </w:rPr>
+              <w:t>:</w:t>
             </w:r>
           </w:p>
         </w:tc>
@@ -10692,7 +12564,23 @@
                 <w:sz w:val="20"/>
                 <w:lang w:val="pt-BR"/>
               </w:rPr>
-              <w:t xml:space="preserve">O servidor de aplicação (Rails) gera um </w:t>
+              <w:t>O servidor de aplicação (</w:t>
+            </w:r>
+            <w:proofErr w:type="spellStart"/>
+            <w:r>
+              <w:rPr>
+                <w:sz w:val="20"/>
+                <w:lang w:val="pt-BR"/>
+              </w:rPr>
+              <w:t>Rails</w:t>
+            </w:r>
+            <w:proofErr w:type="spellEnd"/>
+            <w:r>
+              <w:rPr>
+                <w:sz w:val="20"/>
+                <w:lang w:val="pt-BR"/>
+              </w:rPr>
+              <w:t xml:space="preserve">) gera um </w:t>
             </w:r>
             <w:r>
               <w:rPr>
@@ -10753,12 +12641,37 @@
                 <w:sz w:val="20"/>
               </w:rPr>
             </w:pPr>
-            <w:r>
-              <w:rPr>
-                <w:b/>
-                <w:sz w:val="20"/>
-              </w:rPr>
-              <w:t>Medida de Resposta:</w:t>
+            <w:proofErr w:type="spellStart"/>
+            <w:r>
+              <w:rPr>
+                <w:b/>
+                <w:sz w:val="20"/>
+              </w:rPr>
+              <w:t>Medida</w:t>
+            </w:r>
+            <w:proofErr w:type="spellEnd"/>
+            <w:r>
+              <w:rPr>
+                <w:b/>
+                <w:sz w:val="20"/>
+              </w:rPr>
+              <w:t xml:space="preserve"> de </w:t>
+            </w:r>
+            <w:proofErr w:type="spellStart"/>
+            <w:r>
+              <w:rPr>
+                <w:b/>
+                <w:sz w:val="20"/>
+              </w:rPr>
+              <w:t>Resposta</w:t>
+            </w:r>
+            <w:proofErr w:type="spellEnd"/>
+            <w:r>
+              <w:rPr>
+                <w:b/>
+                <w:sz w:val="20"/>
+              </w:rPr>
+              <w:t>:</w:t>
             </w:r>
           </w:p>
         </w:tc>
@@ -10793,7 +12706,6 @@
                 <w:sz w:val="20"/>
                 <w:lang w:val="pt-BR"/>
               </w:rPr>
-              <w:lastRenderedPageBreak/>
               <w:t>As áreas restritas do sistema devem ser disponibilizadas apenas quando há o acesso de usuários credenciados.</w:t>
             </w:r>
           </w:p>
@@ -10825,12 +12737,37 @@
                 <w:sz w:val="20"/>
               </w:rPr>
             </w:pPr>
-            <w:r>
-              <w:rPr>
-                <w:b/>
-                <w:sz w:val="20"/>
-              </w:rPr>
-              <w:t xml:space="preserve">Considerações sobre </w:t>
+            <w:proofErr w:type="spellStart"/>
+            <w:r>
+              <w:rPr>
+                <w:b/>
+                <w:sz w:val="20"/>
+              </w:rPr>
+              <w:t>Considerações</w:t>
+            </w:r>
+            <w:proofErr w:type="spellEnd"/>
+            <w:r>
+              <w:rPr>
+                <w:b/>
+                <w:sz w:val="20"/>
+              </w:rPr>
+              <w:t xml:space="preserve"> </w:t>
+            </w:r>
+            <w:proofErr w:type="spellStart"/>
+            <w:r>
+              <w:rPr>
+                <w:b/>
+                <w:sz w:val="20"/>
+              </w:rPr>
+              <w:t>sobre</w:t>
+            </w:r>
+            <w:proofErr w:type="spellEnd"/>
+            <w:r>
+              <w:rPr>
+                <w:b/>
+                <w:sz w:val="20"/>
+              </w:rPr>
+              <w:t xml:space="preserve"> </w:t>
             </w:r>
             <w:proofErr w:type="gramStart"/>
             <w:r>
@@ -10846,7 +12783,23 @@
                 <w:b/>
                 <w:sz w:val="20"/>
               </w:rPr>
-              <w:t xml:space="preserve"> arquitetura:</w:t>
+              <w:t xml:space="preserve"> </w:t>
+            </w:r>
+            <w:proofErr w:type="spellStart"/>
+            <w:r>
+              <w:rPr>
+                <w:b/>
+                <w:sz w:val="20"/>
+              </w:rPr>
+              <w:t>arquitetura</w:t>
+            </w:r>
+            <w:proofErr w:type="spellEnd"/>
+            <w:r>
+              <w:rPr>
+                <w:b/>
+                <w:sz w:val="20"/>
+              </w:rPr>
+              <w:t>:</w:t>
             </w:r>
           </w:p>
         </w:tc>
@@ -10876,12 +12829,21 @@
                 <w:sz w:val="20"/>
               </w:rPr>
             </w:pPr>
-            <w:r>
-              <w:rPr>
-                <w:b/>
-                <w:sz w:val="20"/>
-              </w:rPr>
-              <w:t>Riscos:</w:t>
+            <w:proofErr w:type="spellStart"/>
+            <w:r>
+              <w:rPr>
+                <w:b/>
+                <w:sz w:val="20"/>
+              </w:rPr>
+              <w:t>Riscos</w:t>
+            </w:r>
+            <w:proofErr w:type="spellEnd"/>
+            <w:r>
+              <w:rPr>
+                <w:b/>
+                <w:sz w:val="20"/>
+              </w:rPr>
+              <w:t>:</w:t>
             </w:r>
           </w:p>
         </w:tc>
@@ -10905,12 +12867,28 @@
                 <w:sz w:val="20"/>
               </w:rPr>
             </w:pPr>
-            <w:r>
-              <w:rPr>
-                <w:sz w:val="20"/>
-              </w:rPr>
-              <w:t>Não existe</w:t>
-            </w:r>
+            <w:proofErr w:type="spellStart"/>
+            <w:r>
+              <w:rPr>
+                <w:sz w:val="20"/>
+              </w:rPr>
+              <w:t>Não</w:t>
+            </w:r>
+            <w:proofErr w:type="spellEnd"/>
+            <w:r>
+              <w:rPr>
+                <w:sz w:val="20"/>
+              </w:rPr>
+              <w:t xml:space="preserve"> </w:t>
+            </w:r>
+            <w:proofErr w:type="spellStart"/>
+            <w:r>
+              <w:rPr>
+                <w:sz w:val="20"/>
+              </w:rPr>
+              <w:t>existe</w:t>
+            </w:r>
+            <w:proofErr w:type="spellEnd"/>
           </w:p>
         </w:tc>
       </w:tr>
@@ -10939,12 +12917,37 @@
                 <w:sz w:val="20"/>
               </w:rPr>
             </w:pPr>
-            <w:r>
-              <w:rPr>
-                <w:b/>
-                <w:sz w:val="20"/>
-              </w:rPr>
-              <w:t>Pontos de Sensibilidade:</w:t>
+            <w:proofErr w:type="spellStart"/>
+            <w:r>
+              <w:rPr>
+                <w:b/>
+                <w:sz w:val="20"/>
+              </w:rPr>
+              <w:t>Pontos</w:t>
+            </w:r>
+            <w:proofErr w:type="spellEnd"/>
+            <w:r>
+              <w:rPr>
+                <w:b/>
+                <w:sz w:val="20"/>
+              </w:rPr>
+              <w:t xml:space="preserve"> de </w:t>
+            </w:r>
+            <w:proofErr w:type="spellStart"/>
+            <w:r>
+              <w:rPr>
+                <w:b/>
+                <w:sz w:val="20"/>
+              </w:rPr>
+              <w:t>Sensibilidade</w:t>
+            </w:r>
+            <w:proofErr w:type="spellEnd"/>
+            <w:r>
+              <w:rPr>
+                <w:b/>
+                <w:sz w:val="20"/>
+              </w:rPr>
+              <w:t>:</w:t>
             </w:r>
           </w:p>
         </w:tc>
@@ -10968,12 +12971,28 @@
                 <w:sz w:val="20"/>
               </w:rPr>
             </w:pPr>
-            <w:r>
-              <w:rPr>
-                <w:sz w:val="20"/>
-              </w:rPr>
-              <w:t>Não existe</w:t>
-            </w:r>
+            <w:proofErr w:type="spellStart"/>
+            <w:r>
+              <w:rPr>
+                <w:sz w:val="20"/>
+              </w:rPr>
+              <w:t>Não</w:t>
+            </w:r>
+            <w:proofErr w:type="spellEnd"/>
+            <w:r>
+              <w:rPr>
+                <w:sz w:val="20"/>
+              </w:rPr>
+              <w:t xml:space="preserve"> </w:t>
+            </w:r>
+            <w:proofErr w:type="spellStart"/>
+            <w:r>
+              <w:rPr>
+                <w:sz w:val="20"/>
+              </w:rPr>
+              <w:t>existe</w:t>
+            </w:r>
+            <w:proofErr w:type="spellEnd"/>
           </w:p>
         </w:tc>
       </w:tr>
@@ -11039,12 +13058,28 @@
                 <w:sz w:val="20"/>
               </w:rPr>
             </w:pPr>
-            <w:r>
-              <w:rPr>
-                <w:sz w:val="20"/>
-              </w:rPr>
-              <w:t>Não existe</w:t>
-            </w:r>
+            <w:proofErr w:type="spellStart"/>
+            <w:r>
+              <w:rPr>
+                <w:sz w:val="20"/>
+              </w:rPr>
+              <w:t>Não</w:t>
+            </w:r>
+            <w:proofErr w:type="spellEnd"/>
+            <w:r>
+              <w:rPr>
+                <w:sz w:val="20"/>
+              </w:rPr>
+              <w:t xml:space="preserve"> </w:t>
+            </w:r>
+            <w:proofErr w:type="spellStart"/>
+            <w:r>
+              <w:rPr>
+                <w:sz w:val="20"/>
+              </w:rPr>
+              <w:t>existe</w:t>
+            </w:r>
+            <w:proofErr w:type="spellEnd"/>
           </w:p>
         </w:tc>
       </w:tr>
@@ -11339,7 +13374,31 @@
         </w:rPr>
       </w:pPr>
       <w:r>
-        <w:t>Inclua o URL do repositório (Github, Bitbucket, etc) onde você armazenou o código da sua prova de conceito/protótipo arquitetural da aplicação como anexos. A inclusão da URL desse repositório de código servirá como base para garantir a autenticidade dos trabalhos.</w:t>
+        <w:t>Inclua o URL do repositório (</w:t>
+      </w:r>
+      <w:proofErr w:type="spellStart"/>
+      <w:r>
+        <w:t>Github</w:t>
+      </w:r>
+      <w:proofErr w:type="spellEnd"/>
+      <w:r>
+        <w:t xml:space="preserve">, </w:t>
+      </w:r>
+      <w:proofErr w:type="spellStart"/>
+      <w:r>
+        <w:t>Bitbucket</w:t>
+      </w:r>
+      <w:proofErr w:type="spellEnd"/>
+      <w:r>
+        <w:t xml:space="preserve">, </w:t>
+      </w:r>
+      <w:proofErr w:type="spellStart"/>
+      <w:r>
+        <w:t>etc</w:t>
+      </w:r>
+      <w:proofErr w:type="spellEnd"/>
+      <w:r>
+        <w:t>) onde você armazenou o código da sua prova de conceito/protótipo arquitetural da aplicação como anexos. A inclusão da URL desse repositório de código servirá como base para garantir a autenticidade dos trabalhos.</w:t>
       </w:r>
     </w:p>
     <w:p>

</xml_diff>

<commit_message>
fix: casos de uso
</commit_message>
<xml_diff>
--- a/Documentacao/Sprint_03/doc/Documento de Arquitetura.docx
+++ b/Documentacao/Sprint_03/doc/Documento de Arquitetura.docx
@@ -1,6 +1,6 @@
 
 <file path=word/document.xml><?xml version="1.0" encoding="utf-8"?>
-<w:document xmlns:wpc="http://schemas.microsoft.com/office/word/2010/wordprocessingCanvas" xmlns:cx="http://schemas.microsoft.com/office/drawing/2014/chartex" xmlns:cx1="http://schemas.microsoft.com/office/drawing/2015/9/8/chartex" xmlns:cx2="http://schemas.microsoft.com/office/drawing/2015/10/21/chartex" xmlns:cx3="http://schemas.microsoft.com/office/drawing/2016/5/9/chartex" xmlns:cx4="http://schemas.microsoft.com/office/drawing/2016/5/10/chartex" xmlns:cx5="http://schemas.microsoft.com/office/drawing/2016/5/11/chartex" xmlns:cx6="http://schemas.microsoft.com/office/drawing/2016/5/12/chartex" xmlns:cx7="http://schemas.microsoft.com/office/drawing/2016/5/13/chartex" xmlns:cx8="http://schemas.microsoft.com/office/drawing/2016/5/14/chartex" xmlns:mc="http://schemas.openxmlformats.org/markup-compatibility/2006" xmlns:aink="http://schemas.microsoft.com/office/drawing/2016/ink" xmlns:am3d="http://schemas.microsoft.com/office/drawing/2017/model3d" xmlns:o="urn:schemas-microsoft-com:office:office" xmlns:r="http://schemas.openxmlformats.org/officeDocument/2006/relationships" xmlns:m="http://schemas.openxmlformats.org/officeDocument/2006/math" xmlns:v="urn:schemas-microsoft-com:vml" xmlns:wp14="http://schemas.microsoft.com/office/word/2010/wordprocessingDrawing" xmlns:wp="http://schemas.openxmlformats.org/drawingml/2006/wordprocessingDrawing" xmlns:w10="urn:schemas-microsoft-com:office:word" xmlns:w="http://schemas.openxmlformats.org/wordprocessingml/2006/main" xmlns:w14="http://schemas.microsoft.com/office/word/2010/wordml" xmlns:w15="http://schemas.microsoft.com/office/word/2012/wordml" xmlns:w16cex="http://schemas.microsoft.com/office/word/2018/wordml/cex" xmlns:w16cid="http://schemas.microsoft.com/office/word/2016/wordml/cid" xmlns:w16="http://schemas.microsoft.com/office/word/2018/wordml" xmlns:w16se="http://schemas.microsoft.com/office/word/2015/wordml/symex" xmlns:wpg="http://schemas.microsoft.com/office/word/2010/wordprocessingGroup" xmlns:wpi="http://schemas.microsoft.com/office/word/2010/wordprocessingInk" xmlns:wne="http://schemas.microsoft.com/office/word/2006/wordml" xmlns:wps="http://schemas.microsoft.com/office/word/2010/wordprocessingShape" mc:Ignorable="w14 w15 w16se w16cid w16 w16cex wp14">
+<w:document xmlns:wpc="http://schemas.microsoft.com/office/word/2010/wordprocessingCanvas" xmlns:cx="http://schemas.microsoft.com/office/drawing/2014/chartex" xmlns:cx1="http://schemas.microsoft.com/office/drawing/2015/9/8/chartex" xmlns:cx2="http://schemas.microsoft.com/office/drawing/2015/10/21/chartex" xmlns:cx3="http://schemas.microsoft.com/office/drawing/2016/5/9/chartex" xmlns:cx4="http://schemas.microsoft.com/office/drawing/2016/5/10/chartex" xmlns:cx5="http://schemas.microsoft.com/office/drawing/2016/5/11/chartex" xmlns:cx6="http://schemas.microsoft.com/office/drawing/2016/5/12/chartex" xmlns:cx7="http://schemas.microsoft.com/office/drawing/2016/5/13/chartex" xmlns:cx8="http://schemas.microsoft.com/office/drawing/2016/5/14/chartex" xmlns:mc="http://schemas.openxmlformats.org/markup-compatibility/2006" xmlns:aink="http://schemas.microsoft.com/office/drawing/2016/ink" xmlns:am3d="http://schemas.microsoft.com/office/drawing/2017/model3d" xmlns:o="urn:schemas-microsoft-com:office:office" xmlns:r="http://schemas.openxmlformats.org/officeDocument/2006/relationships" xmlns:m="http://schemas.openxmlformats.org/officeDocument/2006/math" xmlns:v="urn:schemas-microsoft-com:vml" xmlns:wp14="http://schemas.microsoft.com/office/word/2010/wordprocessingDrawing" xmlns:wp="http://schemas.openxmlformats.org/drawingml/2006/wordprocessingDrawing" xmlns:w10="urn:schemas-microsoft-com:office:word" xmlns:w="http://schemas.openxmlformats.org/wordprocessingml/2006/main" xmlns:w14="http://schemas.microsoft.com/office/word/2010/wordml" xmlns:w15="http://schemas.microsoft.com/office/word/2012/wordml" xmlns:w16cid="http://schemas.microsoft.com/office/word/2016/wordml/cid" xmlns:w16se="http://schemas.microsoft.com/office/word/2015/wordml/symex" xmlns:wpg="http://schemas.microsoft.com/office/word/2010/wordprocessingGroup" xmlns:wpi="http://schemas.microsoft.com/office/word/2010/wordprocessingInk" xmlns:wne="http://schemas.microsoft.com/office/word/2006/wordml" xmlns:wps="http://schemas.microsoft.com/office/word/2010/wordprocessingShape" mc:Ignorable="w14 w15 w16se w16cid wp14">
   <w:body>
     <w:p>
       <w:pPr>
@@ -258,46 +258,6 @@
       <w:pPr>
         <w:suppressAutoHyphens/>
         <w:spacing w:after="0" w:line="360" w:lineRule="auto"/>
-        <w:jc w:val="left"/>
-        <w:rPr>
-          <w:rFonts w:cs="Arial"/>
-          <w:color w:val="222222"/>
-          <w:szCs w:val="24"/>
-          <w:shd w:val="clear" w:color="auto" w:fill="FFFFFF"/>
-        </w:rPr>
-      </w:pPr>
-    </w:p>
-    <w:p>
-      <w:pPr>
-        <w:suppressAutoHyphens/>
-        <w:spacing w:after="0" w:line="360" w:lineRule="auto"/>
-        <w:jc w:val="center"/>
-        <w:rPr>
-          <w:rFonts w:cs="Arial"/>
-          <w:color w:val="222222"/>
-          <w:szCs w:val="24"/>
-          <w:shd w:val="clear" w:color="auto" w:fill="FFFFFF"/>
-        </w:rPr>
-      </w:pPr>
-    </w:p>
-    <w:p>
-      <w:pPr>
-        <w:suppressAutoHyphens/>
-        <w:spacing w:after="0" w:line="360" w:lineRule="auto"/>
-        <w:jc w:val="center"/>
-        <w:rPr>
-          <w:rFonts w:cs="Arial"/>
-          <w:color w:val="222222"/>
-          <w:szCs w:val="24"/>
-          <w:shd w:val="clear" w:color="auto" w:fill="FFFFFF"/>
-        </w:rPr>
-      </w:pPr>
-    </w:p>
-    <w:p>
-      <w:pPr>
-        <w:suppressAutoHyphens/>
-        <w:spacing w:after="0" w:line="360" w:lineRule="auto"/>
-        <w:jc w:val="center"/>
         <w:rPr>
           <w:rFonts w:cs="Arial"/>
           <w:color w:val="222222"/>
@@ -339,7 +299,7 @@
         <w:tc>
           <w:tcPr>
             <w:cnfStyle w:val="001000000100" w:firstRow="0" w:lastRow="0" w:firstColumn="1" w:lastColumn="0" w:oddVBand="0" w:evenVBand="0" w:oddHBand="0" w:evenHBand="0" w:firstRowFirstColumn="1" w:firstRowLastColumn="0" w:lastRowFirstColumn="0" w:lastRowLastColumn="0"/>
-            <w:tcW w:w="9070" w:type="dxa"/>
+            <w:tcW w:w="9066" w:type="dxa"/>
             <w:gridSpan w:val="4"/>
           </w:tcPr>
           <w:p>
@@ -369,7 +329,7 @@
         <w:tc>
           <w:tcPr>
             <w:cnfStyle w:val="001000000000" w:firstRow="0" w:lastRow="0" w:firstColumn="1" w:lastColumn="0" w:oddVBand="0" w:evenVBand="0" w:oddHBand="0" w:evenHBand="0" w:firstRowFirstColumn="0" w:firstRowLastColumn="0" w:lastRowFirstColumn="0" w:lastRowLastColumn="0"/>
-            <w:tcW w:w="1285" w:type="dxa"/>
+            <w:tcW w:w="1284" w:type="dxa"/>
             <w:shd w:val="clear" w:color="auto" w:fill="D9E2F3" w:themeFill="accent1" w:themeFillTint="33"/>
           </w:tcPr>
           <w:p>
@@ -391,7 +351,7 @@
         </w:tc>
         <w:tc>
           <w:tcPr>
-            <w:tcW w:w="1865" w:type="dxa"/>
+            <w:tcW w:w="1864" w:type="dxa"/>
             <w:tcBorders>
               <w:left w:val="nil"/>
               <w:right w:val="nil"/>
@@ -420,7 +380,7 @@
         </w:tc>
         <w:tc>
           <w:tcPr>
-            <w:tcW w:w="4964" w:type="dxa"/>
+            <w:tcW w:w="4962" w:type="dxa"/>
             <w:tcBorders>
               <w:left w:val="nil"/>
               <w:right w:val="nil"/>
@@ -483,7 +443,7 @@
         <w:tc>
           <w:tcPr>
             <w:cnfStyle w:val="001000000000" w:firstRow="0" w:lastRow="0" w:firstColumn="1" w:lastColumn="0" w:oddVBand="0" w:evenVBand="0" w:oddHBand="0" w:evenHBand="0" w:firstRowFirstColumn="0" w:firstRowLastColumn="0" w:lastRowFirstColumn="0" w:lastRowLastColumn="0"/>
-            <w:tcW w:w="1285" w:type="dxa"/>
+            <w:tcW w:w="1284" w:type="dxa"/>
             <w:tcBorders>
               <w:top w:val="nil"/>
               <w:bottom w:val="nil"/>
@@ -519,7 +479,7 @@
         </w:tc>
         <w:tc>
           <w:tcPr>
-            <w:tcW w:w="1865" w:type="dxa"/>
+            <w:tcW w:w="1864" w:type="dxa"/>
             <w:tcBorders>
               <w:top w:val="nil"/>
               <w:left w:val="nil"/>
@@ -547,7 +507,7 @@
         </w:tc>
         <w:tc>
           <w:tcPr>
-            <w:tcW w:w="4964" w:type="dxa"/>
+            <w:tcW w:w="4962" w:type="dxa"/>
             <w:tcBorders>
               <w:top w:val="nil"/>
               <w:left w:val="nil"/>
@@ -610,7 +570,7 @@
         <w:tc>
           <w:tcPr>
             <w:cnfStyle w:val="001000000000" w:firstRow="0" w:lastRow="0" w:firstColumn="1" w:lastColumn="0" w:oddVBand="0" w:evenVBand="0" w:oddHBand="0" w:evenHBand="0" w:firstRowFirstColumn="0" w:firstRowLastColumn="0" w:lastRowFirstColumn="0" w:lastRowLastColumn="0"/>
-            <w:tcW w:w="1285" w:type="dxa"/>
+            <w:tcW w:w="1284" w:type="dxa"/>
           </w:tcPr>
           <w:p>
             <w:pPr>
@@ -632,7 +592,7 @@
         </w:tc>
         <w:tc>
           <w:tcPr>
-            <w:tcW w:w="1865" w:type="dxa"/>
+            <w:tcW w:w="1864" w:type="dxa"/>
             <w:tcBorders>
               <w:left w:val="nil"/>
               <w:right w:val="nil"/>
@@ -658,7 +618,7 @@
         </w:tc>
         <w:tc>
           <w:tcPr>
-            <w:tcW w:w="4964" w:type="dxa"/>
+            <w:tcW w:w="4962" w:type="dxa"/>
             <w:tcBorders>
               <w:left w:val="nil"/>
               <w:right w:val="nil"/>
@@ -716,7 +676,7 @@
         <w:tc>
           <w:tcPr>
             <w:cnfStyle w:val="001000000000" w:firstRow="0" w:lastRow="0" w:firstColumn="1" w:lastColumn="0" w:oddVBand="0" w:evenVBand="0" w:oddHBand="0" w:evenHBand="0" w:firstRowFirstColumn="0" w:firstRowLastColumn="0" w:lastRowFirstColumn="0" w:lastRowLastColumn="0"/>
-            <w:tcW w:w="1285" w:type="dxa"/>
+            <w:tcW w:w="1284" w:type="dxa"/>
             <w:tcBorders>
               <w:top w:val="nil"/>
               <w:bottom w:val="nil"/>
@@ -741,7 +701,7 @@
         </w:tc>
         <w:tc>
           <w:tcPr>
-            <w:tcW w:w="1865" w:type="dxa"/>
+            <w:tcW w:w="1864" w:type="dxa"/>
             <w:tcBorders>
               <w:top w:val="nil"/>
               <w:left w:val="nil"/>
@@ -769,7 +729,7 @@
         </w:tc>
         <w:tc>
           <w:tcPr>
-            <w:tcW w:w="4964" w:type="dxa"/>
+            <w:tcW w:w="4962" w:type="dxa"/>
             <w:tcBorders>
               <w:top w:val="nil"/>
               <w:left w:val="nil"/>
@@ -832,7 +792,7 @@
         <w:tc>
           <w:tcPr>
             <w:cnfStyle w:val="001000000000" w:firstRow="0" w:lastRow="0" w:firstColumn="1" w:lastColumn="0" w:oddVBand="0" w:evenVBand="0" w:oddHBand="0" w:evenHBand="0" w:firstRowFirstColumn="0" w:firstRowLastColumn="0" w:lastRowFirstColumn="0" w:lastRowLastColumn="0"/>
-            <w:tcW w:w="1285" w:type="dxa"/>
+            <w:tcW w:w="1284" w:type="dxa"/>
           </w:tcPr>
           <w:p>
             <w:pPr>
@@ -853,7 +813,7 @@
         </w:tc>
         <w:tc>
           <w:tcPr>
-            <w:tcW w:w="1865" w:type="dxa"/>
+            <w:tcW w:w="1864" w:type="dxa"/>
             <w:tcBorders>
               <w:left w:val="nil"/>
               <w:right w:val="nil"/>
@@ -879,7 +839,7 @@
         </w:tc>
         <w:tc>
           <w:tcPr>
-            <w:tcW w:w="4964" w:type="dxa"/>
+            <w:tcW w:w="4962" w:type="dxa"/>
             <w:tcBorders>
               <w:left w:val="nil"/>
               <w:right w:val="nil"/>
@@ -937,7 +897,7 @@
         <w:tc>
           <w:tcPr>
             <w:cnfStyle w:val="001000000000" w:firstRow="0" w:lastRow="0" w:firstColumn="1" w:lastColumn="0" w:oddVBand="0" w:evenVBand="0" w:oddHBand="0" w:evenHBand="0" w:firstRowFirstColumn="0" w:firstRowLastColumn="0" w:lastRowFirstColumn="0" w:lastRowLastColumn="0"/>
-            <w:tcW w:w="1285" w:type="dxa"/>
+            <w:tcW w:w="1284" w:type="dxa"/>
             <w:tcBorders>
               <w:top w:val="nil"/>
               <w:bottom w:val="nil"/>
@@ -962,7 +922,7 @@
         </w:tc>
         <w:tc>
           <w:tcPr>
-            <w:tcW w:w="1865" w:type="dxa"/>
+            <w:tcW w:w="1864" w:type="dxa"/>
             <w:tcBorders>
               <w:top w:val="nil"/>
               <w:left w:val="nil"/>
@@ -990,7 +950,7 @@
         </w:tc>
         <w:tc>
           <w:tcPr>
-            <w:tcW w:w="4964" w:type="dxa"/>
+            <w:tcW w:w="4962" w:type="dxa"/>
             <w:tcBorders>
               <w:top w:val="nil"/>
               <w:left w:val="nil"/>
@@ -1053,6 +1013,8 @@
             </w:r>
           </w:p>
         </w:tc>
+        <w:bookmarkStart w:id="0" w:name="_GoBack"/>
+        <w:bookmarkEnd w:id="0"/>
       </w:tr>
       <w:tr>
         <w:trPr>
@@ -1062,7 +1024,7 @@
         <w:tc>
           <w:tcPr>
             <w:cnfStyle w:val="001000000000" w:firstRow="0" w:lastRow="0" w:firstColumn="1" w:lastColumn="0" w:oddVBand="0" w:evenVBand="0" w:oddHBand="0" w:evenHBand="0" w:firstRowFirstColumn="0" w:firstRowLastColumn="0" w:lastRowFirstColumn="0" w:lastRowLastColumn="0"/>
-            <w:tcW w:w="1285" w:type="dxa"/>
+            <w:tcW w:w="1284" w:type="dxa"/>
           </w:tcPr>
           <w:p>
             <w:pPr>
@@ -1083,7 +1045,7 @@
         </w:tc>
         <w:tc>
           <w:tcPr>
-            <w:tcW w:w="1865" w:type="dxa"/>
+            <w:tcW w:w="1864" w:type="dxa"/>
             <w:tcBorders>
               <w:left w:val="nil"/>
               <w:right w:val="nil"/>
@@ -1109,7 +1071,7 @@
         </w:tc>
         <w:tc>
           <w:tcPr>
-            <w:tcW w:w="4964" w:type="dxa"/>
+            <w:tcW w:w="4962" w:type="dxa"/>
             <w:tcBorders>
               <w:left w:val="nil"/>
               <w:right w:val="nil"/>
@@ -1167,7 +1129,7 @@
         <w:tc>
           <w:tcPr>
             <w:cnfStyle w:val="001000000000" w:firstRow="0" w:lastRow="0" w:firstColumn="1" w:lastColumn="0" w:oddVBand="0" w:evenVBand="0" w:oddHBand="0" w:evenHBand="0" w:firstRowFirstColumn="0" w:firstRowLastColumn="0" w:lastRowFirstColumn="0" w:lastRowLastColumn="0"/>
-            <w:tcW w:w="1285" w:type="dxa"/>
+            <w:tcW w:w="1284" w:type="dxa"/>
           </w:tcPr>
           <w:p>
             <w:pPr>
@@ -1190,7 +1152,7 @@
         </w:tc>
         <w:tc>
           <w:tcPr>
-            <w:tcW w:w="1865" w:type="dxa"/>
+            <w:tcW w:w="1864" w:type="dxa"/>
             <w:tcBorders>
               <w:left w:val="nil"/>
               <w:right w:val="nil"/>
@@ -1225,7 +1187,7 @@
         </w:tc>
         <w:tc>
           <w:tcPr>
-            <w:tcW w:w="4964" w:type="dxa"/>
+            <w:tcW w:w="4962" w:type="dxa"/>
             <w:tcBorders>
               <w:left w:val="nil"/>
               <w:right w:val="nil"/>
@@ -1284,7 +1246,7 @@
         <w:tc>
           <w:tcPr>
             <w:cnfStyle w:val="001000000000" w:firstRow="0" w:lastRow="0" w:firstColumn="1" w:lastColumn="0" w:oddVBand="0" w:evenVBand="0" w:oddHBand="0" w:evenHBand="0" w:firstRowFirstColumn="0" w:firstRowLastColumn="0" w:lastRowFirstColumn="0" w:lastRowLastColumn="0"/>
-            <w:tcW w:w="1285" w:type="dxa"/>
+            <w:tcW w:w="1284" w:type="dxa"/>
           </w:tcPr>
           <w:p>
             <w:pPr>
@@ -1305,7 +1267,7 @@
         </w:tc>
         <w:tc>
           <w:tcPr>
-            <w:tcW w:w="1865" w:type="dxa"/>
+            <w:tcW w:w="1864" w:type="dxa"/>
             <w:tcBorders>
               <w:left w:val="nil"/>
               <w:right w:val="nil"/>
@@ -1331,7 +1293,7 @@
         </w:tc>
         <w:tc>
           <w:tcPr>
-            <w:tcW w:w="4964" w:type="dxa"/>
+            <w:tcW w:w="4962" w:type="dxa"/>
             <w:tcBorders>
               <w:left w:val="nil"/>
               <w:right w:val="nil"/>
@@ -1389,7 +1351,7 @@
         <w:tc>
           <w:tcPr>
             <w:cnfStyle w:val="001000000000" w:firstRow="0" w:lastRow="0" w:firstColumn="1" w:lastColumn="0" w:oddVBand="0" w:evenVBand="0" w:oddHBand="0" w:evenHBand="0" w:firstRowFirstColumn="0" w:firstRowLastColumn="0" w:lastRowFirstColumn="0" w:lastRowLastColumn="0"/>
-            <w:tcW w:w="1285" w:type="dxa"/>
+            <w:tcW w:w="1284" w:type="dxa"/>
           </w:tcPr>
           <w:p>
             <w:pPr>
@@ -1410,7 +1372,7 @@
         </w:tc>
         <w:tc>
           <w:tcPr>
-            <w:tcW w:w="1865" w:type="dxa"/>
+            <w:tcW w:w="1864" w:type="dxa"/>
             <w:tcBorders>
               <w:left w:val="nil"/>
               <w:right w:val="nil"/>
@@ -1436,7 +1398,7 @@
         </w:tc>
         <w:tc>
           <w:tcPr>
-            <w:tcW w:w="4964" w:type="dxa"/>
+            <w:tcW w:w="4962" w:type="dxa"/>
             <w:tcBorders>
               <w:left w:val="nil"/>
               <w:right w:val="nil"/>
@@ -1504,7 +1466,7 @@
         <w:tc>
           <w:tcPr>
             <w:cnfStyle w:val="001000000000" w:firstRow="0" w:lastRow="0" w:firstColumn="1" w:lastColumn="0" w:oddVBand="0" w:evenVBand="0" w:oddHBand="0" w:evenHBand="0" w:firstRowFirstColumn="0" w:firstRowLastColumn="0" w:lastRowFirstColumn="0" w:lastRowLastColumn="0"/>
-            <w:tcW w:w="1285" w:type="dxa"/>
+            <w:tcW w:w="1284" w:type="dxa"/>
           </w:tcPr>
           <w:p>
             <w:pPr>
@@ -1525,7 +1487,7 @@
         </w:tc>
         <w:tc>
           <w:tcPr>
-            <w:tcW w:w="1865" w:type="dxa"/>
+            <w:tcW w:w="1864" w:type="dxa"/>
             <w:tcBorders>
               <w:left w:val="nil"/>
               <w:right w:val="nil"/>
@@ -1551,7 +1513,7 @@
         </w:tc>
         <w:tc>
           <w:tcPr>
-            <w:tcW w:w="4964" w:type="dxa"/>
+            <w:tcW w:w="4962" w:type="dxa"/>
             <w:tcBorders>
               <w:left w:val="nil"/>
               <w:right w:val="nil"/>
@@ -1609,7 +1571,7 @@
         <w:tc>
           <w:tcPr>
             <w:cnfStyle w:val="001000000000" w:firstRow="0" w:lastRow="0" w:firstColumn="1" w:lastColumn="0" w:oddVBand="0" w:evenVBand="0" w:oddHBand="0" w:evenHBand="0" w:firstRowFirstColumn="0" w:firstRowLastColumn="0" w:lastRowFirstColumn="0" w:lastRowLastColumn="0"/>
-            <w:tcW w:w="1285" w:type="dxa"/>
+            <w:tcW w:w="1284" w:type="dxa"/>
           </w:tcPr>
           <w:p>
             <w:pPr>
@@ -1630,7 +1592,7 @@
         </w:tc>
         <w:tc>
           <w:tcPr>
-            <w:tcW w:w="1865" w:type="dxa"/>
+            <w:tcW w:w="1864" w:type="dxa"/>
             <w:tcBorders>
               <w:left w:val="nil"/>
               <w:right w:val="nil"/>
@@ -1652,11 +1614,18 @@
               </w:rPr>
               <w:t>Matheus</w:t>
             </w:r>
-          </w:p>
-        </w:tc>
-        <w:tc>
-          <w:tcPr>
-            <w:tcW w:w="4964" w:type="dxa"/>
+            <w:r>
+              <w:rPr>
+                <w:sz w:val="20"/>
+                <w:szCs w:val="20"/>
+              </w:rPr>
+              <w:t xml:space="preserve"> Santos</w:t>
+            </w:r>
+          </w:p>
+        </w:tc>
+        <w:tc>
+          <w:tcPr>
+            <w:tcW w:w="4962" w:type="dxa"/>
             <w:tcBorders>
               <w:left w:val="nil"/>
               <w:right w:val="nil"/>
@@ -1703,6 +1672,217 @@
                 <w:szCs w:val="20"/>
               </w:rPr>
               <w:t>2.0</w:t>
+            </w:r>
+          </w:p>
+        </w:tc>
+      </w:tr>
+      <w:tr>
+        <w:trPr>
+          <w:cnfStyle w:val="000000100000" w:firstRow="0" w:lastRow="0" w:firstColumn="0" w:lastColumn="0" w:oddVBand="0" w:evenVBand="0" w:oddHBand="1" w:evenHBand="0" w:firstRowFirstColumn="0" w:firstRowLastColumn="0" w:lastRowFirstColumn="0" w:lastRowLastColumn="0"/>
+          <w:trHeight w:val="325"/>
+        </w:trPr>
+        <w:tc>
+          <w:tcPr>
+            <w:cnfStyle w:val="001000000000" w:firstRow="0" w:lastRow="0" w:firstColumn="1" w:lastColumn="0" w:oddVBand="0" w:evenVBand="0" w:oddHBand="0" w:evenHBand="0" w:firstRowFirstColumn="0" w:firstRowLastColumn="0" w:lastRowFirstColumn="0" w:lastRowLastColumn="0"/>
+            <w:tcW w:w="1284" w:type="dxa"/>
+          </w:tcPr>
+          <w:p>
+            <w:pPr>
+              <w:spacing w:after="0"/>
+              <w:rPr>
+                <w:sz w:val="20"/>
+                <w:szCs w:val="20"/>
+              </w:rPr>
+            </w:pPr>
+            <w:r>
+              <w:rPr>
+                <w:sz w:val="20"/>
+                <w:szCs w:val="20"/>
+              </w:rPr>
+              <w:t xml:space="preserve">01/10/2020 </w:t>
+            </w:r>
+          </w:p>
+        </w:tc>
+        <w:tc>
+          <w:tcPr>
+            <w:tcW w:w="1864" w:type="dxa"/>
+            <w:tcBorders>
+              <w:left w:val="nil"/>
+              <w:right w:val="nil"/>
+            </w:tcBorders>
+          </w:tcPr>
+          <w:p>
+            <w:pPr>
+              <w:spacing w:after="0"/>
+              <w:cnfStyle w:val="000000100000" w:firstRow="0" w:lastRow="0" w:firstColumn="0" w:lastColumn="0" w:oddVBand="0" w:evenVBand="0" w:oddHBand="1" w:evenHBand="0" w:firstRowFirstColumn="0" w:firstRowLastColumn="0" w:lastRowFirstColumn="0" w:lastRowLastColumn="0"/>
+              <w:rPr>
+                <w:sz w:val="20"/>
+                <w:szCs w:val="20"/>
+              </w:rPr>
+            </w:pPr>
+            <w:r>
+              <w:rPr>
+                <w:sz w:val="20"/>
+                <w:szCs w:val="20"/>
+              </w:rPr>
+              <w:t>Vitor Augusto</w:t>
+            </w:r>
+          </w:p>
+        </w:tc>
+        <w:tc>
+          <w:tcPr>
+            <w:tcW w:w="4962" w:type="dxa"/>
+            <w:tcBorders>
+              <w:left w:val="nil"/>
+              <w:right w:val="nil"/>
+            </w:tcBorders>
+          </w:tcPr>
+          <w:p>
+            <w:pPr>
+              <w:spacing w:after="0"/>
+              <w:cnfStyle w:val="000000100000" w:firstRow="0" w:lastRow="0" w:firstColumn="0" w:lastColumn="0" w:oddVBand="0" w:evenVBand="0" w:oddHBand="1" w:evenHBand="0" w:firstRowFirstColumn="0" w:firstRowLastColumn="0" w:lastRowFirstColumn="0" w:lastRowLastColumn="0"/>
+              <w:rPr>
+                <w:sz w:val="20"/>
+                <w:szCs w:val="20"/>
+              </w:rPr>
+            </w:pPr>
+            <w:r>
+              <w:rPr>
+                <w:sz w:val="20"/>
+                <w:szCs w:val="20"/>
+              </w:rPr>
+              <w:t xml:space="preserve">Inserido o diagrama de classes corrigido. </w:t>
+            </w:r>
+          </w:p>
+        </w:tc>
+        <w:tc>
+          <w:tcPr>
+            <w:tcW w:w="956" w:type="dxa"/>
+            <w:tcBorders>
+              <w:left w:val="nil"/>
+            </w:tcBorders>
+          </w:tcPr>
+          <w:p>
+            <w:pPr>
+              <w:spacing w:after="0"/>
+              <w:jc w:val="center"/>
+              <w:cnfStyle w:val="000000100000" w:firstRow="0" w:lastRow="0" w:firstColumn="0" w:lastColumn="0" w:oddVBand="0" w:evenVBand="0" w:oddHBand="1" w:evenHBand="0" w:firstRowFirstColumn="0" w:firstRowLastColumn="0" w:lastRowFirstColumn="0" w:lastRowLastColumn="0"/>
+              <w:rPr>
+                <w:sz w:val="20"/>
+                <w:szCs w:val="20"/>
+              </w:rPr>
+            </w:pPr>
+            <w:r>
+              <w:rPr>
+                <w:sz w:val="20"/>
+                <w:szCs w:val="20"/>
+              </w:rPr>
+              <w:t>2.1</w:t>
+            </w:r>
+          </w:p>
+        </w:tc>
+      </w:tr>
+      <w:tr>
+        <w:trPr>
+          <w:trHeight w:val="325"/>
+        </w:trPr>
+        <w:tc>
+          <w:tcPr>
+            <w:cnfStyle w:val="001000000000" w:firstRow="0" w:lastRow="0" w:firstColumn="1" w:lastColumn="0" w:oddVBand="0" w:evenVBand="0" w:oddHBand="0" w:evenHBand="0" w:firstRowFirstColumn="0" w:firstRowLastColumn="0" w:lastRowFirstColumn="0" w:lastRowLastColumn="0"/>
+            <w:tcW w:w="1284" w:type="dxa"/>
+          </w:tcPr>
+          <w:p>
+            <w:pPr>
+              <w:spacing w:after="0"/>
+              <w:rPr>
+                <w:sz w:val="20"/>
+                <w:szCs w:val="20"/>
+              </w:rPr>
+            </w:pPr>
+            <w:r>
+              <w:rPr>
+                <w:sz w:val="20"/>
+                <w:szCs w:val="20"/>
+              </w:rPr>
+              <w:t xml:space="preserve">01/10/2020  </w:t>
+            </w:r>
+          </w:p>
+        </w:tc>
+        <w:tc>
+          <w:tcPr>
+            <w:tcW w:w="1864" w:type="dxa"/>
+            <w:tcBorders>
+              <w:left w:val="nil"/>
+              <w:right w:val="nil"/>
+            </w:tcBorders>
+          </w:tcPr>
+          <w:p>
+            <w:pPr>
+              <w:spacing w:after="0"/>
+              <w:cnfStyle w:val="000000000000" w:firstRow="0" w:lastRow="0" w:firstColumn="0" w:lastColumn="0" w:oddVBand="0" w:evenVBand="0" w:oddHBand="0" w:evenHBand="0" w:firstRowFirstColumn="0" w:firstRowLastColumn="0" w:lastRowFirstColumn="0" w:lastRowLastColumn="0"/>
+              <w:rPr>
+                <w:sz w:val="20"/>
+                <w:szCs w:val="20"/>
+              </w:rPr>
+            </w:pPr>
+            <w:r>
+              <w:rPr>
+                <w:sz w:val="20"/>
+                <w:szCs w:val="20"/>
+              </w:rPr>
+              <w:t xml:space="preserve">Matheus Santos  </w:t>
+            </w:r>
+          </w:p>
+        </w:tc>
+        <w:tc>
+          <w:tcPr>
+            <w:tcW w:w="4962" w:type="dxa"/>
+            <w:tcBorders>
+              <w:left w:val="nil"/>
+              <w:right w:val="nil"/>
+            </w:tcBorders>
+          </w:tcPr>
+          <w:p>
+            <w:pPr>
+              <w:spacing w:after="0"/>
+              <w:cnfStyle w:val="000000000000" w:firstRow="0" w:lastRow="0" w:firstColumn="0" w:lastColumn="0" w:oddVBand="0" w:evenVBand="0" w:oddHBand="0" w:evenHBand="0" w:firstRowFirstColumn="0" w:firstRowLastColumn="0" w:lastRowFirstColumn="0" w:lastRowLastColumn="0"/>
+              <w:rPr>
+                <w:sz w:val="20"/>
+                <w:szCs w:val="20"/>
+              </w:rPr>
+            </w:pPr>
+            <w:r>
+              <w:rPr>
+                <w:sz w:val="20"/>
+                <w:szCs w:val="20"/>
+              </w:rPr>
+              <w:t>Correção dos casos de uso.</w:t>
+            </w:r>
+          </w:p>
+        </w:tc>
+        <w:tc>
+          <w:tcPr>
+            <w:tcW w:w="956" w:type="dxa"/>
+            <w:tcBorders>
+              <w:left w:val="nil"/>
+            </w:tcBorders>
+          </w:tcPr>
+          <w:p>
+            <w:pPr>
+              <w:spacing w:after="0"/>
+              <w:jc w:val="center"/>
+              <w:cnfStyle w:val="000000000000" w:firstRow="0" w:lastRow="0" w:firstColumn="0" w:lastColumn="0" w:oddVBand="0" w:evenVBand="0" w:oddHBand="0" w:evenHBand="0" w:firstRowFirstColumn="0" w:firstRowLastColumn="0" w:lastRowFirstColumn="0" w:lastRowLastColumn="0"/>
+              <w:rPr>
+                <w:sz w:val="20"/>
+                <w:szCs w:val="20"/>
+              </w:rPr>
+            </w:pPr>
+            <w:r>
+              <w:rPr>
+                <w:sz w:val="20"/>
+                <w:szCs w:val="20"/>
+              </w:rPr>
+              <w:t>2.2</w:t>
             </w:r>
           </w:p>
         </w:tc>
@@ -3456,14 +3636,14 @@
           <w:szCs w:val="20"/>
         </w:rPr>
       </w:pPr>
-      <w:bookmarkStart w:id="0" w:name="_Toc476472317"/>
-      <w:bookmarkStart w:id="1" w:name="_Toc52441558"/>
+      <w:bookmarkStart w:id="1" w:name="_Toc476472317"/>
+      <w:bookmarkStart w:id="2" w:name="_Toc52441558"/>
       <w:r>
         <w:lastRenderedPageBreak/>
         <w:t>Apresentação</w:t>
       </w:r>
-      <w:bookmarkEnd w:id="0"/>
       <w:bookmarkEnd w:id="1"/>
+      <w:bookmarkEnd w:id="2"/>
     </w:p>
     <w:p>
       <w:pPr>
@@ -3510,13 +3690,13 @@
           <w:szCs w:val="20"/>
         </w:rPr>
       </w:pPr>
-      <w:bookmarkStart w:id="2" w:name="_Toc476472318"/>
-      <w:bookmarkStart w:id="3" w:name="_Toc52441559"/>
+      <w:bookmarkStart w:id="3" w:name="_Toc476472318"/>
+      <w:bookmarkStart w:id="4" w:name="_Toc52441559"/>
       <w:r>
         <w:t>Problema</w:t>
       </w:r>
-      <w:bookmarkEnd w:id="2"/>
       <w:bookmarkEnd w:id="3"/>
+      <w:bookmarkEnd w:id="4"/>
     </w:p>
     <w:p>
       <w:pPr>
@@ -3618,14 +3798,14 @@
           <w:szCs w:val="20"/>
         </w:rPr>
       </w:pPr>
-      <w:bookmarkStart w:id="4" w:name="_Toc476472319"/>
-      <w:bookmarkStart w:id="5" w:name="_Toc52441560"/>
+      <w:bookmarkStart w:id="5" w:name="_Toc476472319"/>
+      <w:bookmarkStart w:id="6" w:name="_Toc52441560"/>
       <w:r>
         <w:lastRenderedPageBreak/>
         <w:t>Objetivos do trabalho</w:t>
       </w:r>
-      <w:bookmarkEnd w:id="4"/>
       <w:bookmarkEnd w:id="5"/>
+      <w:bookmarkEnd w:id="6"/>
     </w:p>
     <w:p>
       <w:pPr>
@@ -3833,11 +4013,11 @@
           <w:szCs w:val="20"/>
         </w:rPr>
       </w:pPr>
-      <w:bookmarkStart w:id="6" w:name="_Toc52441561"/>
+      <w:bookmarkStart w:id="7" w:name="_Toc52441561"/>
       <w:r>
         <w:t>Definições e Abreviaturas</w:t>
       </w:r>
-      <w:bookmarkEnd w:id="6"/>
+      <w:bookmarkEnd w:id="7"/>
     </w:p>
     <w:p>
       <w:pPr>
@@ -4194,14 +4374,14 @@
           <w:szCs w:val="20"/>
         </w:rPr>
       </w:pPr>
-      <w:bookmarkStart w:id="7" w:name="_Toc476472321"/>
-      <w:bookmarkStart w:id="8" w:name="_Toc52441562"/>
+      <w:bookmarkStart w:id="8" w:name="_Toc476472321"/>
+      <w:bookmarkStart w:id="9" w:name="_Toc52441562"/>
       <w:r>
         <w:lastRenderedPageBreak/>
         <w:t>Requisitos</w:t>
       </w:r>
-      <w:bookmarkEnd w:id="7"/>
       <w:bookmarkEnd w:id="8"/>
+      <w:bookmarkEnd w:id="9"/>
     </w:p>
     <w:p>
       <w:pPr>
@@ -4219,13 +4399,13 @@
           <w:szCs w:val="20"/>
         </w:rPr>
       </w:pPr>
-      <w:bookmarkStart w:id="9" w:name="_Toc476472322"/>
-      <w:bookmarkStart w:id="10" w:name="_Toc52441563"/>
+      <w:bookmarkStart w:id="10" w:name="_Toc476472322"/>
+      <w:bookmarkStart w:id="11" w:name="_Toc52441563"/>
       <w:r>
         <w:t>Requisitos Funcionais</w:t>
       </w:r>
-      <w:bookmarkEnd w:id="9"/>
       <w:bookmarkEnd w:id="10"/>
+      <w:bookmarkEnd w:id="11"/>
     </w:p>
     <w:tbl>
       <w:tblPr>
@@ -5293,13 +5473,13 @@
           <w:szCs w:val="20"/>
         </w:rPr>
       </w:pPr>
-      <w:bookmarkStart w:id="11" w:name="_Toc476472323"/>
-      <w:bookmarkStart w:id="12" w:name="_Toc52441564"/>
+      <w:bookmarkStart w:id="12" w:name="_Toc476472323"/>
+      <w:bookmarkStart w:id="13" w:name="_Toc52441564"/>
       <w:r>
         <w:t>Requisitos Não-Funcionais</w:t>
       </w:r>
-      <w:bookmarkEnd w:id="11"/>
       <w:bookmarkEnd w:id="12"/>
+      <w:bookmarkEnd w:id="13"/>
     </w:p>
     <w:tbl>
       <w:tblPr>
@@ -5607,13 +5787,13 @@
           <w:szCs w:val="20"/>
         </w:rPr>
       </w:pPr>
-      <w:bookmarkStart w:id="13" w:name="_Toc476472324"/>
-      <w:bookmarkStart w:id="14" w:name="_Toc52441565"/>
+      <w:bookmarkStart w:id="14" w:name="_Toc476472324"/>
+      <w:bookmarkStart w:id="15" w:name="_Toc52441565"/>
       <w:r>
         <w:t>Restrições Arquiteturais</w:t>
       </w:r>
-      <w:bookmarkEnd w:id="13"/>
       <w:bookmarkEnd w:id="14"/>
+      <w:bookmarkEnd w:id="15"/>
     </w:p>
     <w:p>
       <w:pPr>
@@ -5759,13 +5939,13 @@
           <w:szCs w:val="20"/>
         </w:rPr>
       </w:pPr>
-      <w:bookmarkStart w:id="15" w:name="_Toc476472325"/>
-      <w:bookmarkStart w:id="16" w:name="_Toc52441566"/>
+      <w:bookmarkStart w:id="16" w:name="_Toc476472325"/>
+      <w:bookmarkStart w:id="17" w:name="_Toc52441566"/>
       <w:r>
         <w:t>Mecanismos Arquiteturais</w:t>
       </w:r>
-      <w:bookmarkEnd w:id="15"/>
       <w:bookmarkEnd w:id="16"/>
+      <w:bookmarkEnd w:id="17"/>
       <w:r>
         <w:t xml:space="preserve"> </w:t>
       </w:r>
@@ -6288,13 +6468,13 @@
           <w:szCs w:val="20"/>
         </w:rPr>
       </w:pPr>
-      <w:bookmarkStart w:id="17" w:name="_Toc476472326"/>
-      <w:bookmarkStart w:id="18" w:name="_Toc52441567"/>
+      <w:bookmarkStart w:id="18" w:name="_Toc476472326"/>
+      <w:bookmarkStart w:id="19" w:name="_Toc52441567"/>
       <w:r>
         <w:t>Modelagem e projeto arquitetural</w:t>
       </w:r>
-      <w:bookmarkEnd w:id="17"/>
       <w:bookmarkEnd w:id="18"/>
+      <w:bookmarkEnd w:id="19"/>
     </w:p>
     <w:p>
       <w:pPr>
@@ -6451,14 +6631,14 @@
           <w:szCs w:val="20"/>
         </w:rPr>
       </w:pPr>
-      <w:bookmarkStart w:id="19" w:name="_Toc476472327"/>
-      <w:bookmarkStart w:id="20" w:name="_Toc52441568"/>
+      <w:bookmarkStart w:id="20" w:name="_Toc476472327"/>
+      <w:bookmarkStart w:id="21" w:name="_Toc52441568"/>
       <w:r>
         <w:lastRenderedPageBreak/>
         <w:t>Visão de Casos de Uso</w:t>
       </w:r>
-      <w:bookmarkEnd w:id="19"/>
       <w:bookmarkEnd w:id="20"/>
+      <w:bookmarkEnd w:id="21"/>
     </w:p>
     <w:p>
       <w:pPr>
@@ -6472,13 +6652,16 @@
       </w:pPr>
       <w:r>
         <w:rPr>
+          <w:rFonts w:eastAsia="Times New Roman" w:cs="Arial"/>
           <w:noProof/>
+          <w:color w:val="FF0000"/>
+          <w:lang w:eastAsia="pt-BR"/>
         </w:rPr>
         <w:drawing>
-          <wp:inline distT="0" distB="0" distL="0" distR="0" wp14:anchorId="41950D86" wp14:editId="41950D87">
-            <wp:extent cx="4925695" cy="2948940"/>
+          <wp:inline distT="0" distB="0" distL="0" distR="0" wp14:anchorId="31BBBBF6" wp14:editId="18FD484F">
+            <wp:extent cx="5760085" cy="3742055"/>
             <wp:effectExtent l="0" t="0" r="0" b="0"/>
-            <wp:docPr id="2" name="Imagem 1"/>
+            <wp:docPr id="5" name="Imagem 5"/>
             <wp:cNvGraphicFramePr>
               <a:graphicFrameLocks xmlns:a="http://schemas.openxmlformats.org/drawingml/2006/main" noChangeAspect="1"/>
             </wp:cNvGraphicFramePr>
@@ -6486,21 +6669,25 @@
               <a:graphicData uri="http://schemas.openxmlformats.org/drawingml/2006/picture">
                 <pic:pic xmlns:pic="http://schemas.openxmlformats.org/drawingml/2006/picture">
                   <pic:nvPicPr>
-                    <pic:cNvPr id="2" name="Imagem 1"/>
-                    <pic:cNvPicPr>
-                      <a:picLocks noChangeAspect="1" noChangeArrowheads="1"/>
-                    </pic:cNvPicPr>
+                    <pic:cNvPr id="5" name="diagrama_atualizado.png"/>
+                    <pic:cNvPicPr/>
                   </pic:nvPicPr>
                   <pic:blipFill>
-                    <a:blip r:embed="rId9"/>
+                    <a:blip r:embed="rId9">
+                      <a:extLst>
+                        <a:ext uri="{28A0092B-C50C-407E-A947-70E740481C1C}">
+                          <a14:useLocalDpi xmlns:a14="http://schemas.microsoft.com/office/drawing/2010/main" val="0"/>
+                        </a:ext>
+                      </a:extLst>
+                    </a:blip>
                     <a:stretch>
                       <a:fillRect/>
                     </a:stretch>
                   </pic:blipFill>
-                  <pic:spPr bwMode="auto">
+                  <pic:spPr>
                     <a:xfrm>
                       <a:off x="0" y="0"/>
-                      <a:ext cx="4925695" cy="2948940"/>
+                      <a:ext cx="5760085" cy="3742055"/>
                     </a:xfrm>
                     <a:prstGeom prst="rect">
                       <a:avLst/>
@@ -6559,11 +6746,11 @@
           <w:lang w:eastAsia="pt-BR"/>
         </w:rPr>
       </w:pPr>
-      <w:bookmarkStart w:id="21" w:name="_Toc476472328"/>
+      <w:bookmarkStart w:id="22" w:name="_Toc476472328"/>
       <w:r>
         <w:t>Descrição resumida dos casos de uso</w:t>
       </w:r>
-      <w:bookmarkEnd w:id="21"/>
+      <w:bookmarkEnd w:id="22"/>
       <w:r>
         <w:t xml:space="preserve"> </w:t>
       </w:r>
@@ -7218,16 +7405,14 @@
               </w:rPr>
               <w:t xml:space="preserve">deverá </w:t>
             </w:r>
-            <w:proofErr w:type="spellStart"/>
-            <w:r>
-              <w:rPr>
-                <w:sz w:val="20"/>
-                <w:szCs w:val="20"/>
-                <w:lang w:eastAsia="pt-BR"/>
-              </w:rPr>
-              <w:t>se</w:t>
-            </w:r>
-            <w:proofErr w:type="spellEnd"/>
+            <w:r>
+              <w:rPr>
+                <w:sz w:val="20"/>
+                <w:szCs w:val="20"/>
+                <w:lang w:eastAsia="pt-BR"/>
+              </w:rPr>
+              <w:t>ser</w:t>
+            </w:r>
             <w:r>
               <w:rPr>
                 <w:sz w:val="20"/>
@@ -7306,6 +7491,7 @@
                 <w:szCs w:val="20"/>
                 <w:lang w:eastAsia="pt-BR"/>
               </w:rPr>
+              <w:lastRenderedPageBreak/>
               <w:t>UC03 – REALIZAR LOGOUT NO SISTEMA</w:t>
             </w:r>
           </w:p>
@@ -7483,7 +7669,6 @@
                 <w:szCs w:val="20"/>
                 <w:lang w:eastAsia="pt-BR"/>
               </w:rPr>
-              <w:lastRenderedPageBreak/>
               <w:t>Requisitos</w:t>
             </w:r>
             <w:r>
@@ -8655,8 +8840,8 @@
               </w:rPr>
               <w:t>o grupo.</w:t>
             </w:r>
-            <w:bookmarkStart w:id="22" w:name="_Hlk49969894"/>
-            <w:bookmarkEnd w:id="22"/>
+            <w:bookmarkStart w:id="23" w:name="_Hlk49969894"/>
+            <w:bookmarkEnd w:id="23"/>
           </w:p>
         </w:tc>
       </w:tr>
@@ -8940,6 +9125,7 @@
                 <w:szCs w:val="20"/>
                 <w:lang w:eastAsia="pt-BR"/>
               </w:rPr>
+              <w:lastRenderedPageBreak/>
               <w:t>Fluxo Principal</w:t>
             </w:r>
           </w:p>
@@ -9053,7 +9239,6 @@
                 <w:szCs w:val="20"/>
                 <w:lang w:eastAsia="pt-BR"/>
               </w:rPr>
-              <w:lastRenderedPageBreak/>
               <w:t>Descrição</w:t>
             </w:r>
           </w:p>
@@ -9764,16 +9949,14 @@
               </w:rPr>
               <w:t xml:space="preserve">O caso de uso notificar usuário é acionado quando é recebida uma </w:t>
             </w:r>
-            <w:proofErr w:type="spellStart"/>
-            <w:r>
-              <w:rPr>
-                <w:sz w:val="20"/>
-                <w:szCs w:val="20"/>
-                <w:lang w:eastAsia="pt-BR"/>
-              </w:rPr>
-              <w:t>mensage</w:t>
-            </w:r>
-            <w:proofErr w:type="spellEnd"/>
+            <w:r>
+              <w:rPr>
+                <w:sz w:val="20"/>
+                <w:szCs w:val="20"/>
+                <w:lang w:eastAsia="pt-BR"/>
+              </w:rPr>
+              <w:t>mensagem</w:t>
+            </w:r>
             <w:r>
               <w:rPr>
                 <w:sz w:val="20"/>
@@ -10425,12 +10608,11 @@
           <w:szCs w:val="20"/>
         </w:rPr>
       </w:pPr>
-      <w:bookmarkStart w:id="23" w:name="_Toc52441569"/>
-      <w:r>
-        <w:lastRenderedPageBreak/>
+      <w:bookmarkStart w:id="24" w:name="_Toc52441569"/>
+      <w:r>
         <w:t>Visão Lógica</w:t>
       </w:r>
-      <w:bookmarkEnd w:id="23"/>
+      <w:bookmarkEnd w:id="24"/>
     </w:p>
     <w:p>
       <w:pPr>
@@ -10483,7 +10665,6 @@
       <w:r>
         <w:t xml:space="preserve">O diagrama de classes acima apresenta quatro principais classes da aplicação. A classe </w:t>
       </w:r>
-      <w:proofErr w:type="spellStart"/>
       <w:r>
         <w:rPr>
           <w:i/>
@@ -10491,7 +10672,6 @@
         </w:rPr>
         <w:t>user</w:t>
       </w:r>
-      <w:proofErr w:type="spellEnd"/>
       <w:r>
         <w:t xml:space="preserve"> é responsável por armazenar as informações dos usuários que acessam ao sistema. A classe </w:t>
       </w:r>
@@ -10557,11 +10737,11 @@
           <w:lang w:eastAsia="pt-BR"/>
         </w:rPr>
       </w:pPr>
-      <w:bookmarkStart w:id="24" w:name="_Toc476472329"/>
+      <w:bookmarkStart w:id="25" w:name="_Toc476472329"/>
       <w:r>
         <w:t>Modelo de componentes</w:t>
       </w:r>
-      <w:bookmarkEnd w:id="24"/>
+      <w:bookmarkEnd w:id="25"/>
     </w:p>
     <w:p>
       <w:pPr>
@@ -10700,6 +10880,7 @@
         <w:rPr>
           <w:lang w:eastAsia="pt-BR"/>
         </w:rPr>
+        <w:lastRenderedPageBreak/>
         <w:t>Conforme diagrama apresentado na Figura X, as entidades participantes da solução são:</w:t>
       </w:r>
     </w:p>
@@ -10750,7 +10931,6 @@
           <w:b/>
           <w:lang w:eastAsia="pt-BR"/>
         </w:rPr>
-        <w:lastRenderedPageBreak/>
         <w:t>Authentication</w:t>
       </w:r>
       <w:proofErr w:type="spellEnd"/>
@@ -11533,13 +11713,14 @@
           <w:szCs w:val="20"/>
         </w:rPr>
       </w:pPr>
-      <w:bookmarkStart w:id="25" w:name="_Toc476472335"/>
-      <w:bookmarkStart w:id="26" w:name="_Toc52441570"/>
-      <w:r>
+      <w:bookmarkStart w:id="26" w:name="_Toc476472335"/>
+      <w:bookmarkStart w:id="27" w:name="_Toc52441570"/>
+      <w:r>
+        <w:lastRenderedPageBreak/>
         <w:t>Avaliação da Arquitetura</w:t>
       </w:r>
-      <w:bookmarkEnd w:id="25"/>
       <w:bookmarkEnd w:id="26"/>
+      <w:bookmarkEnd w:id="27"/>
     </w:p>
     <w:p>
       <w:pPr>
@@ -11569,14 +11750,13 @@
           <w:szCs w:val="20"/>
         </w:rPr>
       </w:pPr>
-      <w:bookmarkStart w:id="27" w:name="_Toc476472336"/>
-      <w:bookmarkStart w:id="28" w:name="_Toc52441571"/>
-      <w:r>
-        <w:lastRenderedPageBreak/>
+      <w:bookmarkStart w:id="28" w:name="_Toc476472336"/>
+      <w:bookmarkStart w:id="29" w:name="_Toc52441571"/>
+      <w:r>
         <w:t>Cenários</w:t>
       </w:r>
-      <w:bookmarkEnd w:id="27"/>
       <w:bookmarkEnd w:id="28"/>
+      <w:bookmarkEnd w:id="29"/>
     </w:p>
     <w:p>
       <w:pPr>
@@ -12724,13 +12904,13 @@
           <w:szCs w:val="20"/>
         </w:rPr>
       </w:pPr>
-      <w:bookmarkStart w:id="29" w:name="_Toc476472337"/>
-      <w:bookmarkStart w:id="30" w:name="_Toc52441572"/>
+      <w:bookmarkStart w:id="30" w:name="_Toc476472337"/>
+      <w:bookmarkStart w:id="31" w:name="_Toc52441572"/>
       <w:r>
         <w:t>Avaliação</w:t>
       </w:r>
-      <w:bookmarkEnd w:id="29"/>
       <w:bookmarkEnd w:id="30"/>
+      <w:bookmarkEnd w:id="31"/>
     </w:p>
     <w:p>
       <w:pPr>
@@ -13249,6 +13429,7 @@
                 <w:b/>
                 <w:sz w:val="20"/>
               </w:rPr>
+              <w:lastRenderedPageBreak/>
               <w:t>Estímulo</w:t>
             </w:r>
             <w:proofErr w:type="spellEnd"/>
@@ -13329,7 +13510,6 @@
                 <w:b/>
                 <w:sz w:val="20"/>
               </w:rPr>
-              <w:lastRenderedPageBreak/>
               <w:t>Mecanismo</w:t>
             </w:r>
             <w:proofErr w:type="spellEnd"/>
@@ -13958,18 +14138,18 @@
           <w:szCs w:val="20"/>
         </w:rPr>
       </w:pPr>
-      <w:bookmarkStart w:id="31" w:name="_Toc476472338"/>
-      <w:bookmarkStart w:id="32" w:name="_Toc297133353"/>
-      <w:bookmarkStart w:id="33" w:name="_Toc351475134"/>
-      <w:bookmarkStart w:id="34" w:name="_Toc52441573"/>
+      <w:bookmarkStart w:id="32" w:name="_Toc476472338"/>
+      <w:bookmarkStart w:id="33" w:name="_Toc297133353"/>
+      <w:bookmarkStart w:id="34" w:name="_Toc351475134"/>
+      <w:bookmarkStart w:id="35" w:name="_Toc52441573"/>
       <w:r>
         <w:lastRenderedPageBreak/>
         <w:t>REFERÊNCIAS</w:t>
       </w:r>
-      <w:bookmarkEnd w:id="31"/>
       <w:bookmarkEnd w:id="32"/>
       <w:bookmarkEnd w:id="33"/>
       <w:bookmarkEnd w:id="34"/>
+      <w:bookmarkEnd w:id="35"/>
     </w:p>
     <w:p>
       <w:pPr>
@@ -14164,14 +14344,14 @@
           <w:szCs w:val="20"/>
         </w:rPr>
       </w:pPr>
-      <w:bookmarkStart w:id="35" w:name="_Toc476472339"/>
-      <w:bookmarkStart w:id="36" w:name="_Toc52441574"/>
+      <w:bookmarkStart w:id="36" w:name="_Toc476472339"/>
+      <w:bookmarkStart w:id="37" w:name="_Toc52441574"/>
       <w:r>
         <w:lastRenderedPageBreak/>
         <w:t>APÊNDICES</w:t>
       </w:r>
-      <w:bookmarkEnd w:id="35"/>
       <w:bookmarkEnd w:id="36"/>
+      <w:bookmarkEnd w:id="37"/>
     </w:p>
     <w:p>
       <w:pPr>
@@ -14199,15 +14379,7 @@
       </w:r>
       <w:proofErr w:type="spellEnd"/>
       <w:r>
-        <w:t xml:space="preserve">, </w:t>
-      </w:r>
-      <w:proofErr w:type="spellStart"/>
-      <w:r>
-        <w:t>etc</w:t>
-      </w:r>
-      <w:proofErr w:type="spellEnd"/>
-      <w:r>
-        <w:t>) onde você armazenou o código da sua prova de conceito/protótipo arquitetural da aplicação como anexos. A inclusão da URL desse repositório de código servirá como base para garantir a autenticidade dos trabalhos.</w:t>
+        <w:t>, etc) onde você armazenou o código da sua prova de conceito/protótipo arquitetural da aplicação como anexos. A inclusão da URL desse repositório de código servirá como base para garantir a autenticidade dos trabalhos.</w:t>
       </w:r>
     </w:p>
     <w:p>
@@ -14222,11 +14394,11 @@
         <w:pStyle w:val="Ttulo1"/>
         <w:ind w:hanging="432"/>
       </w:pPr>
-      <w:bookmarkStart w:id="37" w:name="_Toc52441575"/>
+      <w:bookmarkStart w:id="38" w:name="_Toc52441575"/>
       <w:r>
         <w:t>ANEXOS</w:t>
       </w:r>
-      <w:bookmarkEnd w:id="37"/>
+      <w:bookmarkEnd w:id="38"/>
     </w:p>
     <w:p>
       <w:pPr>
@@ -14476,7 +14648,7 @@
 </file>
 
 <file path=word/endnotes.xml><?xml version="1.0" encoding="utf-8"?>
-<w:endnotes xmlns:wpc="http://schemas.microsoft.com/office/word/2010/wordprocessingCanvas" xmlns:cx="http://schemas.microsoft.com/office/drawing/2014/chartex" xmlns:cx1="http://schemas.microsoft.com/office/drawing/2015/9/8/chartex" xmlns:cx2="http://schemas.microsoft.com/office/drawing/2015/10/21/chartex" xmlns:cx3="http://schemas.microsoft.com/office/drawing/2016/5/9/chartex" xmlns:cx4="http://schemas.microsoft.com/office/drawing/2016/5/10/chartex" xmlns:cx5="http://schemas.microsoft.com/office/drawing/2016/5/11/chartex" xmlns:cx6="http://schemas.microsoft.com/office/drawing/2016/5/12/chartex" xmlns:cx7="http://schemas.microsoft.com/office/drawing/2016/5/13/chartex" xmlns:cx8="http://schemas.microsoft.com/office/drawing/2016/5/14/chartex" xmlns:mc="http://schemas.openxmlformats.org/markup-compatibility/2006" xmlns:aink="http://schemas.microsoft.com/office/drawing/2016/ink" xmlns:am3d="http://schemas.microsoft.com/office/drawing/2017/model3d" xmlns:o="urn:schemas-microsoft-com:office:office" xmlns:r="http://schemas.openxmlformats.org/officeDocument/2006/relationships" xmlns:m="http://schemas.openxmlformats.org/officeDocument/2006/math" xmlns:v="urn:schemas-microsoft-com:vml" xmlns:wp14="http://schemas.microsoft.com/office/word/2010/wordprocessingDrawing" xmlns:wp="http://schemas.openxmlformats.org/drawingml/2006/wordprocessingDrawing" xmlns:w10="urn:schemas-microsoft-com:office:word" xmlns:w="http://schemas.openxmlformats.org/wordprocessingml/2006/main" xmlns:w14="http://schemas.microsoft.com/office/word/2010/wordml" xmlns:w15="http://schemas.microsoft.com/office/word/2012/wordml" xmlns:w16cex="http://schemas.microsoft.com/office/word/2018/wordml/cex" xmlns:w16cid="http://schemas.microsoft.com/office/word/2016/wordml/cid" xmlns:w16="http://schemas.microsoft.com/office/word/2018/wordml" xmlns:w16se="http://schemas.microsoft.com/office/word/2015/wordml/symex" xmlns:wpg="http://schemas.microsoft.com/office/word/2010/wordprocessingGroup" xmlns:wpi="http://schemas.microsoft.com/office/word/2010/wordprocessingInk" xmlns:wne="http://schemas.microsoft.com/office/word/2006/wordml" xmlns:wps="http://schemas.microsoft.com/office/word/2010/wordprocessingShape" mc:Ignorable="w14 w15 w16se w16cid w16 w16cex wp14">
+<w:endnotes xmlns:wpc="http://schemas.microsoft.com/office/word/2010/wordprocessingCanvas" xmlns:cx="http://schemas.microsoft.com/office/drawing/2014/chartex" xmlns:cx1="http://schemas.microsoft.com/office/drawing/2015/9/8/chartex" xmlns:cx2="http://schemas.microsoft.com/office/drawing/2015/10/21/chartex" xmlns:cx3="http://schemas.microsoft.com/office/drawing/2016/5/9/chartex" xmlns:cx4="http://schemas.microsoft.com/office/drawing/2016/5/10/chartex" xmlns:cx5="http://schemas.microsoft.com/office/drawing/2016/5/11/chartex" xmlns:cx6="http://schemas.microsoft.com/office/drawing/2016/5/12/chartex" xmlns:cx7="http://schemas.microsoft.com/office/drawing/2016/5/13/chartex" xmlns:cx8="http://schemas.microsoft.com/office/drawing/2016/5/14/chartex" xmlns:mc="http://schemas.openxmlformats.org/markup-compatibility/2006" xmlns:aink="http://schemas.microsoft.com/office/drawing/2016/ink" xmlns:am3d="http://schemas.microsoft.com/office/drawing/2017/model3d" xmlns:o="urn:schemas-microsoft-com:office:office" xmlns:r="http://schemas.openxmlformats.org/officeDocument/2006/relationships" xmlns:m="http://schemas.openxmlformats.org/officeDocument/2006/math" xmlns:v="urn:schemas-microsoft-com:vml" xmlns:wp14="http://schemas.microsoft.com/office/word/2010/wordprocessingDrawing" xmlns:wp="http://schemas.openxmlformats.org/drawingml/2006/wordprocessingDrawing" xmlns:w10="urn:schemas-microsoft-com:office:word" xmlns:w="http://schemas.openxmlformats.org/wordprocessingml/2006/main" xmlns:w14="http://schemas.microsoft.com/office/word/2010/wordml" xmlns:w15="http://schemas.microsoft.com/office/word/2012/wordml" xmlns:w16cid="http://schemas.microsoft.com/office/word/2016/wordml/cid" xmlns:w16se="http://schemas.microsoft.com/office/word/2015/wordml/symex" xmlns:wpg="http://schemas.microsoft.com/office/word/2010/wordprocessingGroup" xmlns:wpi="http://schemas.microsoft.com/office/word/2010/wordprocessingInk" xmlns:wne="http://schemas.microsoft.com/office/word/2006/wordml" xmlns:wps="http://schemas.microsoft.com/office/word/2010/wordprocessingShape" mc:Ignorable="w14 w15 w16se w16cid wp14">
   <w:endnote w:type="separator" w:id="-1">
     <w:p>
       <w:pPr>
@@ -14501,7 +14673,7 @@
 </file>
 
 <file path=word/footnotes.xml><?xml version="1.0" encoding="utf-8"?>
-<w:footnotes xmlns:wpc="http://schemas.microsoft.com/office/word/2010/wordprocessingCanvas" xmlns:cx="http://schemas.microsoft.com/office/drawing/2014/chartex" xmlns:cx1="http://schemas.microsoft.com/office/drawing/2015/9/8/chartex" xmlns:cx2="http://schemas.microsoft.com/office/drawing/2015/10/21/chartex" xmlns:cx3="http://schemas.microsoft.com/office/drawing/2016/5/9/chartex" xmlns:cx4="http://schemas.microsoft.com/office/drawing/2016/5/10/chartex" xmlns:cx5="http://schemas.microsoft.com/office/drawing/2016/5/11/chartex" xmlns:cx6="http://schemas.microsoft.com/office/drawing/2016/5/12/chartex" xmlns:cx7="http://schemas.microsoft.com/office/drawing/2016/5/13/chartex" xmlns:cx8="http://schemas.microsoft.com/office/drawing/2016/5/14/chartex" xmlns:mc="http://schemas.openxmlformats.org/markup-compatibility/2006" xmlns:aink="http://schemas.microsoft.com/office/drawing/2016/ink" xmlns:am3d="http://schemas.microsoft.com/office/drawing/2017/model3d" xmlns:o="urn:schemas-microsoft-com:office:office" xmlns:r="http://schemas.openxmlformats.org/officeDocument/2006/relationships" xmlns:m="http://schemas.openxmlformats.org/officeDocument/2006/math" xmlns:v="urn:schemas-microsoft-com:vml" xmlns:wp14="http://schemas.microsoft.com/office/word/2010/wordprocessingDrawing" xmlns:wp="http://schemas.openxmlformats.org/drawingml/2006/wordprocessingDrawing" xmlns:w10="urn:schemas-microsoft-com:office:word" xmlns:w="http://schemas.openxmlformats.org/wordprocessingml/2006/main" xmlns:w14="http://schemas.microsoft.com/office/word/2010/wordml" xmlns:w15="http://schemas.microsoft.com/office/word/2012/wordml" xmlns:w16cex="http://schemas.microsoft.com/office/word/2018/wordml/cex" xmlns:w16cid="http://schemas.microsoft.com/office/word/2016/wordml/cid" xmlns:w16="http://schemas.microsoft.com/office/word/2018/wordml" xmlns:w16se="http://schemas.microsoft.com/office/word/2015/wordml/symex" xmlns:wpg="http://schemas.microsoft.com/office/word/2010/wordprocessingGroup" xmlns:wpi="http://schemas.microsoft.com/office/word/2010/wordprocessingInk" xmlns:wne="http://schemas.microsoft.com/office/word/2006/wordml" xmlns:wps="http://schemas.microsoft.com/office/word/2010/wordprocessingShape" mc:Ignorable="w14 w15 w16se w16cid w16 w16cex wp14">
+<w:footnotes xmlns:wpc="http://schemas.microsoft.com/office/word/2010/wordprocessingCanvas" xmlns:cx="http://schemas.microsoft.com/office/drawing/2014/chartex" xmlns:cx1="http://schemas.microsoft.com/office/drawing/2015/9/8/chartex" xmlns:cx2="http://schemas.microsoft.com/office/drawing/2015/10/21/chartex" xmlns:cx3="http://schemas.microsoft.com/office/drawing/2016/5/9/chartex" xmlns:cx4="http://schemas.microsoft.com/office/drawing/2016/5/10/chartex" xmlns:cx5="http://schemas.microsoft.com/office/drawing/2016/5/11/chartex" xmlns:cx6="http://schemas.microsoft.com/office/drawing/2016/5/12/chartex" xmlns:cx7="http://schemas.microsoft.com/office/drawing/2016/5/13/chartex" xmlns:cx8="http://schemas.microsoft.com/office/drawing/2016/5/14/chartex" xmlns:mc="http://schemas.openxmlformats.org/markup-compatibility/2006" xmlns:aink="http://schemas.microsoft.com/office/drawing/2016/ink" xmlns:am3d="http://schemas.microsoft.com/office/drawing/2017/model3d" xmlns:o="urn:schemas-microsoft-com:office:office" xmlns:r="http://schemas.openxmlformats.org/officeDocument/2006/relationships" xmlns:m="http://schemas.openxmlformats.org/officeDocument/2006/math" xmlns:v="urn:schemas-microsoft-com:vml" xmlns:wp14="http://schemas.microsoft.com/office/word/2010/wordprocessingDrawing" xmlns:wp="http://schemas.openxmlformats.org/drawingml/2006/wordprocessingDrawing" xmlns:w10="urn:schemas-microsoft-com:office:word" xmlns:w="http://schemas.openxmlformats.org/wordprocessingml/2006/main" xmlns:w14="http://schemas.microsoft.com/office/word/2010/wordml" xmlns:w15="http://schemas.microsoft.com/office/word/2012/wordml" xmlns:w16cid="http://schemas.microsoft.com/office/word/2016/wordml/cid" xmlns:w16se="http://schemas.microsoft.com/office/word/2015/wordml/symex" xmlns:wpg="http://schemas.microsoft.com/office/word/2010/wordprocessingGroup" xmlns:wpi="http://schemas.microsoft.com/office/word/2010/wordprocessingInk" xmlns:wne="http://schemas.microsoft.com/office/word/2006/wordml" xmlns:wps="http://schemas.microsoft.com/office/word/2010/wordprocessingShape" mc:Ignorable="w14 w15 w16se w16cid wp14">
   <w:footnote w:type="separator" w:id="-1">
     <w:p>
       <w:pPr>
@@ -14526,7 +14698,7 @@
 </file>
 
 <file path=word/header1.xml><?xml version="1.0" encoding="utf-8"?>
-<w:hdr xmlns:wpc="http://schemas.microsoft.com/office/word/2010/wordprocessingCanvas" xmlns:cx="http://schemas.microsoft.com/office/drawing/2014/chartex" xmlns:cx1="http://schemas.microsoft.com/office/drawing/2015/9/8/chartex" xmlns:cx2="http://schemas.microsoft.com/office/drawing/2015/10/21/chartex" xmlns:cx3="http://schemas.microsoft.com/office/drawing/2016/5/9/chartex" xmlns:cx4="http://schemas.microsoft.com/office/drawing/2016/5/10/chartex" xmlns:cx5="http://schemas.microsoft.com/office/drawing/2016/5/11/chartex" xmlns:cx6="http://schemas.microsoft.com/office/drawing/2016/5/12/chartex" xmlns:cx7="http://schemas.microsoft.com/office/drawing/2016/5/13/chartex" xmlns:cx8="http://schemas.microsoft.com/office/drawing/2016/5/14/chartex" xmlns:mc="http://schemas.openxmlformats.org/markup-compatibility/2006" xmlns:aink="http://schemas.microsoft.com/office/drawing/2016/ink" xmlns:am3d="http://schemas.microsoft.com/office/drawing/2017/model3d" xmlns:o="urn:schemas-microsoft-com:office:office" xmlns:r="http://schemas.openxmlformats.org/officeDocument/2006/relationships" xmlns:m="http://schemas.openxmlformats.org/officeDocument/2006/math" xmlns:v="urn:schemas-microsoft-com:vml" xmlns:wp14="http://schemas.microsoft.com/office/word/2010/wordprocessingDrawing" xmlns:wp="http://schemas.openxmlformats.org/drawingml/2006/wordprocessingDrawing" xmlns:w10="urn:schemas-microsoft-com:office:word" xmlns:w="http://schemas.openxmlformats.org/wordprocessingml/2006/main" xmlns:w14="http://schemas.microsoft.com/office/word/2010/wordml" xmlns:w15="http://schemas.microsoft.com/office/word/2012/wordml" xmlns:w16cex="http://schemas.microsoft.com/office/word/2018/wordml/cex" xmlns:w16cid="http://schemas.microsoft.com/office/word/2016/wordml/cid" xmlns:w16="http://schemas.microsoft.com/office/word/2018/wordml" xmlns:w16se="http://schemas.microsoft.com/office/word/2015/wordml/symex" xmlns:wpg="http://schemas.microsoft.com/office/word/2010/wordprocessingGroup" xmlns:wpi="http://schemas.microsoft.com/office/word/2010/wordprocessingInk" xmlns:wne="http://schemas.microsoft.com/office/word/2006/wordml" xmlns:wps="http://schemas.microsoft.com/office/word/2010/wordprocessingShape" mc:Ignorable="w14 w15 w16se w16cid w16 w16cex wp14">
+<w:hdr xmlns:wpc="http://schemas.microsoft.com/office/word/2010/wordprocessingCanvas" xmlns:cx="http://schemas.microsoft.com/office/drawing/2014/chartex" xmlns:cx1="http://schemas.microsoft.com/office/drawing/2015/9/8/chartex" xmlns:cx2="http://schemas.microsoft.com/office/drawing/2015/10/21/chartex" xmlns:cx3="http://schemas.microsoft.com/office/drawing/2016/5/9/chartex" xmlns:cx4="http://schemas.microsoft.com/office/drawing/2016/5/10/chartex" xmlns:cx5="http://schemas.microsoft.com/office/drawing/2016/5/11/chartex" xmlns:cx6="http://schemas.microsoft.com/office/drawing/2016/5/12/chartex" xmlns:cx7="http://schemas.microsoft.com/office/drawing/2016/5/13/chartex" xmlns:cx8="http://schemas.microsoft.com/office/drawing/2016/5/14/chartex" xmlns:mc="http://schemas.openxmlformats.org/markup-compatibility/2006" xmlns:aink="http://schemas.microsoft.com/office/drawing/2016/ink" xmlns:am3d="http://schemas.microsoft.com/office/drawing/2017/model3d" xmlns:o="urn:schemas-microsoft-com:office:office" xmlns:r="http://schemas.openxmlformats.org/officeDocument/2006/relationships" xmlns:m="http://schemas.openxmlformats.org/officeDocument/2006/math" xmlns:v="urn:schemas-microsoft-com:vml" xmlns:wp14="http://schemas.microsoft.com/office/word/2010/wordprocessingDrawing" xmlns:wp="http://schemas.openxmlformats.org/drawingml/2006/wordprocessingDrawing" xmlns:w10="urn:schemas-microsoft-com:office:word" xmlns:w="http://schemas.openxmlformats.org/wordprocessingml/2006/main" xmlns:w14="http://schemas.microsoft.com/office/word/2010/wordml" xmlns:w15="http://schemas.microsoft.com/office/word/2012/wordml" xmlns:w16cid="http://schemas.microsoft.com/office/word/2016/wordml/cid" xmlns:w16se="http://schemas.microsoft.com/office/word/2015/wordml/symex" xmlns:wpg="http://schemas.microsoft.com/office/word/2010/wordprocessingGroup" xmlns:wpi="http://schemas.microsoft.com/office/word/2010/wordprocessingInk" xmlns:wne="http://schemas.microsoft.com/office/word/2006/wordml" xmlns:wps="http://schemas.microsoft.com/office/word/2010/wordprocessingShape" mc:Ignorable="w14 w15 w16se w16cid wp14">
   <w:p>
     <w:pPr>
       <w:pStyle w:val="Cabealho"/>
@@ -14567,7 +14739,7 @@
 </file>
 
 <file path=word/header2.xml><?xml version="1.0" encoding="utf-8"?>
-<w:hdr xmlns:wpc="http://schemas.microsoft.com/office/word/2010/wordprocessingCanvas" xmlns:cx="http://schemas.microsoft.com/office/drawing/2014/chartex" xmlns:cx1="http://schemas.microsoft.com/office/drawing/2015/9/8/chartex" xmlns:cx2="http://schemas.microsoft.com/office/drawing/2015/10/21/chartex" xmlns:cx3="http://schemas.microsoft.com/office/drawing/2016/5/9/chartex" xmlns:cx4="http://schemas.microsoft.com/office/drawing/2016/5/10/chartex" xmlns:cx5="http://schemas.microsoft.com/office/drawing/2016/5/11/chartex" xmlns:cx6="http://schemas.microsoft.com/office/drawing/2016/5/12/chartex" xmlns:cx7="http://schemas.microsoft.com/office/drawing/2016/5/13/chartex" xmlns:cx8="http://schemas.microsoft.com/office/drawing/2016/5/14/chartex" xmlns:mc="http://schemas.openxmlformats.org/markup-compatibility/2006" xmlns:aink="http://schemas.microsoft.com/office/drawing/2016/ink" xmlns:am3d="http://schemas.microsoft.com/office/drawing/2017/model3d" xmlns:o="urn:schemas-microsoft-com:office:office" xmlns:r="http://schemas.openxmlformats.org/officeDocument/2006/relationships" xmlns:m="http://schemas.openxmlformats.org/officeDocument/2006/math" xmlns:v="urn:schemas-microsoft-com:vml" xmlns:wp14="http://schemas.microsoft.com/office/word/2010/wordprocessingDrawing" xmlns:wp="http://schemas.openxmlformats.org/drawingml/2006/wordprocessingDrawing" xmlns:w10="urn:schemas-microsoft-com:office:word" xmlns:w="http://schemas.openxmlformats.org/wordprocessingml/2006/main" xmlns:w14="http://schemas.microsoft.com/office/word/2010/wordml" xmlns:w15="http://schemas.microsoft.com/office/word/2012/wordml" xmlns:w16cex="http://schemas.microsoft.com/office/word/2018/wordml/cex" xmlns:w16cid="http://schemas.microsoft.com/office/word/2016/wordml/cid" xmlns:w16="http://schemas.microsoft.com/office/word/2018/wordml" xmlns:w16se="http://schemas.microsoft.com/office/word/2015/wordml/symex" xmlns:wpg="http://schemas.microsoft.com/office/word/2010/wordprocessingGroup" xmlns:wpi="http://schemas.microsoft.com/office/word/2010/wordprocessingInk" xmlns:wne="http://schemas.microsoft.com/office/word/2006/wordml" xmlns:wps="http://schemas.microsoft.com/office/word/2010/wordprocessingShape" mc:Ignorable="w14 w15 w16se w16cid w16 w16cex wp14">
+<w:hdr xmlns:wpc="http://schemas.microsoft.com/office/word/2010/wordprocessingCanvas" xmlns:cx="http://schemas.microsoft.com/office/drawing/2014/chartex" xmlns:cx1="http://schemas.microsoft.com/office/drawing/2015/9/8/chartex" xmlns:cx2="http://schemas.microsoft.com/office/drawing/2015/10/21/chartex" xmlns:cx3="http://schemas.microsoft.com/office/drawing/2016/5/9/chartex" xmlns:cx4="http://schemas.microsoft.com/office/drawing/2016/5/10/chartex" xmlns:cx5="http://schemas.microsoft.com/office/drawing/2016/5/11/chartex" xmlns:cx6="http://schemas.microsoft.com/office/drawing/2016/5/12/chartex" xmlns:cx7="http://schemas.microsoft.com/office/drawing/2016/5/13/chartex" xmlns:cx8="http://schemas.microsoft.com/office/drawing/2016/5/14/chartex" xmlns:mc="http://schemas.openxmlformats.org/markup-compatibility/2006" xmlns:aink="http://schemas.microsoft.com/office/drawing/2016/ink" xmlns:am3d="http://schemas.microsoft.com/office/drawing/2017/model3d" xmlns:o="urn:schemas-microsoft-com:office:office" xmlns:r="http://schemas.openxmlformats.org/officeDocument/2006/relationships" xmlns:m="http://schemas.openxmlformats.org/officeDocument/2006/math" xmlns:v="urn:schemas-microsoft-com:vml" xmlns:wp14="http://schemas.microsoft.com/office/word/2010/wordprocessingDrawing" xmlns:wp="http://schemas.openxmlformats.org/drawingml/2006/wordprocessingDrawing" xmlns:w10="urn:schemas-microsoft-com:office:word" xmlns:w="http://schemas.openxmlformats.org/wordprocessingml/2006/main" xmlns:w14="http://schemas.microsoft.com/office/word/2010/wordml" xmlns:w15="http://schemas.microsoft.com/office/word/2012/wordml" xmlns:w16cid="http://schemas.microsoft.com/office/word/2016/wordml/cid" xmlns:w16se="http://schemas.microsoft.com/office/word/2015/wordml/symex" xmlns:wpg="http://schemas.microsoft.com/office/word/2010/wordprocessingGroup" xmlns:wpi="http://schemas.microsoft.com/office/word/2010/wordprocessingInk" xmlns:wne="http://schemas.microsoft.com/office/word/2006/wordml" xmlns:wps="http://schemas.microsoft.com/office/word/2010/wordprocessingShape" mc:Ignorable="w14 w15 w16se w16cid wp14">
   <w:p>
     <w:pPr>
       <w:pStyle w:val="Cabealho"/>
@@ -14608,7 +14780,7 @@
 </file>
 
 <file path=word/numbering.xml><?xml version="1.0" encoding="utf-8"?>
-<w:numbering xmlns:wpc="http://schemas.microsoft.com/office/word/2010/wordprocessingCanvas" xmlns:cx="http://schemas.microsoft.com/office/drawing/2014/chartex" xmlns:cx1="http://schemas.microsoft.com/office/drawing/2015/9/8/chartex" xmlns:cx2="http://schemas.microsoft.com/office/drawing/2015/10/21/chartex" xmlns:cx3="http://schemas.microsoft.com/office/drawing/2016/5/9/chartex" xmlns:cx4="http://schemas.microsoft.com/office/drawing/2016/5/10/chartex" xmlns:cx5="http://schemas.microsoft.com/office/drawing/2016/5/11/chartex" xmlns:cx6="http://schemas.microsoft.com/office/drawing/2016/5/12/chartex" xmlns:cx7="http://schemas.microsoft.com/office/drawing/2016/5/13/chartex" xmlns:cx8="http://schemas.microsoft.com/office/drawing/2016/5/14/chartex" xmlns:mc="http://schemas.openxmlformats.org/markup-compatibility/2006" xmlns:aink="http://schemas.microsoft.com/office/drawing/2016/ink" xmlns:am3d="http://schemas.microsoft.com/office/drawing/2017/model3d" xmlns:o="urn:schemas-microsoft-com:office:office" xmlns:r="http://schemas.openxmlformats.org/officeDocument/2006/relationships" xmlns:m="http://schemas.openxmlformats.org/officeDocument/2006/math" xmlns:v="urn:schemas-microsoft-com:vml" xmlns:wp14="http://schemas.microsoft.com/office/word/2010/wordprocessingDrawing" xmlns:wp="http://schemas.openxmlformats.org/drawingml/2006/wordprocessingDrawing" xmlns:w10="urn:schemas-microsoft-com:office:word" xmlns:w="http://schemas.openxmlformats.org/wordprocessingml/2006/main" xmlns:w14="http://schemas.microsoft.com/office/word/2010/wordml" xmlns:w15="http://schemas.microsoft.com/office/word/2012/wordml" xmlns:w16cex="http://schemas.microsoft.com/office/word/2018/wordml/cex" xmlns:w16cid="http://schemas.microsoft.com/office/word/2016/wordml/cid" xmlns:w16="http://schemas.microsoft.com/office/word/2018/wordml" xmlns:w16se="http://schemas.microsoft.com/office/word/2015/wordml/symex" xmlns:wpg="http://schemas.microsoft.com/office/word/2010/wordprocessingGroup" xmlns:wpi="http://schemas.microsoft.com/office/word/2010/wordprocessingInk" xmlns:wne="http://schemas.microsoft.com/office/word/2006/wordml" xmlns:wps="http://schemas.microsoft.com/office/word/2010/wordprocessingShape" mc:Ignorable="w14 w15 w16se w16cid w16 w16cex wp14">
+<w:numbering xmlns:wpc="http://schemas.microsoft.com/office/word/2010/wordprocessingCanvas" xmlns:cx="http://schemas.microsoft.com/office/drawing/2014/chartex" xmlns:cx1="http://schemas.microsoft.com/office/drawing/2015/9/8/chartex" xmlns:cx2="http://schemas.microsoft.com/office/drawing/2015/10/21/chartex" xmlns:cx3="http://schemas.microsoft.com/office/drawing/2016/5/9/chartex" xmlns:cx4="http://schemas.microsoft.com/office/drawing/2016/5/10/chartex" xmlns:cx5="http://schemas.microsoft.com/office/drawing/2016/5/11/chartex" xmlns:cx6="http://schemas.microsoft.com/office/drawing/2016/5/12/chartex" xmlns:cx7="http://schemas.microsoft.com/office/drawing/2016/5/13/chartex" xmlns:cx8="http://schemas.microsoft.com/office/drawing/2016/5/14/chartex" xmlns:mc="http://schemas.openxmlformats.org/markup-compatibility/2006" xmlns:aink="http://schemas.microsoft.com/office/drawing/2016/ink" xmlns:am3d="http://schemas.microsoft.com/office/drawing/2017/model3d" xmlns:o="urn:schemas-microsoft-com:office:office" xmlns:r="http://schemas.openxmlformats.org/officeDocument/2006/relationships" xmlns:m="http://schemas.openxmlformats.org/officeDocument/2006/math" xmlns:v="urn:schemas-microsoft-com:vml" xmlns:wp14="http://schemas.microsoft.com/office/word/2010/wordprocessingDrawing" xmlns:wp="http://schemas.openxmlformats.org/drawingml/2006/wordprocessingDrawing" xmlns:w10="urn:schemas-microsoft-com:office:word" xmlns:w="http://schemas.openxmlformats.org/wordprocessingml/2006/main" xmlns:w14="http://schemas.microsoft.com/office/word/2010/wordml" xmlns:w15="http://schemas.microsoft.com/office/word/2012/wordml" xmlns:w16cid="http://schemas.microsoft.com/office/word/2016/wordml/cid" xmlns:w16se="http://schemas.microsoft.com/office/word/2015/wordml/symex" xmlns:wpg="http://schemas.microsoft.com/office/word/2010/wordprocessingGroup" xmlns:wpi="http://schemas.microsoft.com/office/word/2010/wordprocessingInk" xmlns:wne="http://schemas.microsoft.com/office/word/2006/wordml" xmlns:wps="http://schemas.microsoft.com/office/word/2010/wordprocessingShape" mc:Ignorable="w14 w15 w16se w16cid wp14">
   <w:abstractNum w:abstractNumId="0" w15:restartNumberingAfterBreak="0">
     <w:nsid w:val="021645CE"/>
     <w:multiLevelType w:val="multilevel"/>
@@ -15319,7 +15491,7 @@
 </file>
 
 <file path=word/styles.xml><?xml version="1.0" encoding="utf-8"?>
-<w:styles xmlns:mc="http://schemas.openxmlformats.org/markup-compatibility/2006" xmlns:r="http://schemas.openxmlformats.org/officeDocument/2006/relationships" xmlns:w="http://schemas.openxmlformats.org/wordprocessingml/2006/main" xmlns:w14="http://schemas.microsoft.com/office/word/2010/wordml" xmlns:w15="http://schemas.microsoft.com/office/word/2012/wordml" xmlns:w16cex="http://schemas.microsoft.com/office/word/2018/wordml/cex" xmlns:w16cid="http://schemas.microsoft.com/office/word/2016/wordml/cid" xmlns:w16="http://schemas.microsoft.com/office/word/2018/wordml" xmlns:w16se="http://schemas.microsoft.com/office/word/2015/wordml/symex" mc:Ignorable="w14 w15 w16se w16cid w16 w16cex">
+<w:styles xmlns:mc="http://schemas.openxmlformats.org/markup-compatibility/2006" xmlns:r="http://schemas.openxmlformats.org/officeDocument/2006/relationships" xmlns:w="http://schemas.openxmlformats.org/wordprocessingml/2006/main" xmlns:w14="http://schemas.microsoft.com/office/word/2010/wordml" xmlns:w15="http://schemas.microsoft.com/office/word/2012/wordml" xmlns:w16cid="http://schemas.microsoft.com/office/word/2016/wordml/cid" xmlns:w16se="http://schemas.microsoft.com/office/word/2015/wordml/symex" mc:Ignorable="w14 w15 w16se w16cid">
   <w:docDefaults>
     <w:rPrDefault>
       <w:rPr>
@@ -17227,7 +17399,7 @@
 </file>
 
 <file path=customXml/itemProps1.xml><?xml version="1.0" encoding="utf-8"?>
-<ds:datastoreItem xmlns:ds="http://schemas.openxmlformats.org/officeDocument/2006/customXml" ds:itemID="{0437837C-C36C-40AD-820D-C0CBF48E5792}">
+<ds:datastoreItem xmlns:ds="http://schemas.openxmlformats.org/officeDocument/2006/customXml" ds:itemID="{6901B923-E305-4201-929A-2BECA1B949D3}">
   <ds:schemaRefs>
     <ds:schemaRef ds:uri="http://schemas.openxmlformats.org/officeDocument/2006/bibliography"/>
   </ds:schemaRefs>

</xml_diff>